<commit_message>
finalisation de mon journal d'analyse
</commit_message>
<xml_diff>
--- a/journaux/2385359_ElBachaZakarya_journal.docx
+++ b/journaux/2385359_ElBachaZakarya_journal.docx
@@ -2,10 +2,1653 @@
 <file path=word/document.xml><?xml version="1.0" encoding="utf-8"?>
 <w:document xmlns:wpc="http://schemas.microsoft.com/office/word/2010/wordprocessingCanvas" xmlns:cx="http://schemas.microsoft.com/office/drawing/2014/chartex" xmlns:cx1="http://schemas.microsoft.com/office/drawing/2015/9/8/chartex" xmlns:cx2="http://schemas.microsoft.com/office/drawing/2015/10/21/chartex" xmlns:cx3="http://schemas.microsoft.com/office/drawing/2016/5/9/chartex" xmlns:cx4="http://schemas.microsoft.com/office/drawing/2016/5/10/chartex" xmlns:cx5="http://schemas.microsoft.com/office/drawing/2016/5/11/chartex" xmlns:cx6="http://schemas.microsoft.com/office/drawing/2016/5/12/chartex" xmlns:cx7="http://schemas.microsoft.com/office/drawing/2016/5/13/chartex" xmlns:cx8="http://schemas.microsoft.com/office/drawing/2016/5/14/chartex" xmlns:mc="http://schemas.openxmlformats.org/markup-compatibility/2006" xmlns:aink="http://schemas.microsoft.com/office/drawing/2016/ink" xmlns:am3d="http://schemas.microsoft.com/office/drawing/2017/model3d" xmlns:o="urn:schemas-microsoft-com:office:office" xmlns:oel="http://schemas.microsoft.com/office/2019/extlst" xmlns:r="http://schemas.openxmlformats.org/officeDocument/2006/relationships" xmlns:m="http://schemas.openxmlformats.org/officeDocument/2006/math" xmlns:v="urn:schemas-microsoft-com:vml" xmlns:wp14="http://schemas.microsoft.com/office/word/2010/wordprocessingDrawing" xmlns:wp="http://schemas.openxmlformats.org/drawingml/2006/wordprocessingDrawing" xmlns:w10="urn:schemas-microsoft-com:office:word" xmlns:w="http://schemas.openxmlformats.org/wordprocessingml/2006/main" xmlns:w14="http://schemas.microsoft.com/office/word/2010/wordml" xmlns:w15="http://schemas.microsoft.com/office/word/2012/wordml" xmlns:w16cex="http://schemas.microsoft.com/office/word/2018/wordml/cex" xmlns:w16cid="http://schemas.microsoft.com/office/word/2016/wordml/cid" xmlns:w16="http://schemas.microsoft.com/office/word/2018/wordml" xmlns:w16sdtdh="http://schemas.microsoft.com/office/word/2020/wordml/sdtdatahash" xmlns:w16se="http://schemas.microsoft.com/office/word/2015/wordml/symex" xmlns:wpg="http://schemas.microsoft.com/office/word/2010/wordprocessingGroup" xmlns:wpi="http://schemas.microsoft.com/office/word/2010/wordprocessingInk" xmlns:wne="http://schemas.microsoft.com/office/word/2006/wordml" xmlns:wps="http://schemas.microsoft.com/office/word/2010/wordprocessingShape" mc:Ignorable="w14 w15 w16se w16cid w16 w16cex w16sdtdh wp14">
   <w:body>
+    <w:p>
+      <w:pPr>
+        <w:rPr>
+          <w:rFonts w:ascii="Times New Roman" w:hAnsi="Times New Roman" w:cs="Times New Roman"/>
+          <w:b/>
+          <w:bCs/>
+          <w:sz w:val="56"/>
+          <w:szCs w:val="56"/>
+        </w:rPr>
+      </w:pPr>
+      <w:r>
+        <w:rPr>
+          <w:rFonts w:ascii="Times New Roman" w:hAnsi="Times New Roman" w:cs="Times New Roman"/>
+          <w:b/>
+          <w:bCs/>
+          <w:sz w:val="56"/>
+          <w:szCs w:val="56"/>
+        </w:rPr>
+        <w:t>Journal d’analyse WEB</w:t>
+      </w:r>
+    </w:p>
+    <w:p/>
+    <w:p>
+      <w:pPr>
+        <w:rPr>
+          <w:rFonts w:ascii="Times New Roman" w:hAnsi="Times New Roman" w:cs="Times New Roman"/>
+          <w:b/>
+          <w:bCs/>
+          <w:sz w:val="28"/>
+          <w:szCs w:val="28"/>
+        </w:rPr>
+      </w:pPr>
+      <w:r>
+        <w:rPr>
+          <w:rFonts w:ascii="Times New Roman" w:hAnsi="Times New Roman" w:cs="Times New Roman"/>
+          <w:b/>
+          <w:bCs/>
+          <w:sz w:val="28"/>
+          <w:szCs w:val="28"/>
+        </w:rPr>
+        <w:t xml:space="preserve">Nom : </w:t>
+      </w:r>
+      <w:r>
+        <w:rPr>
+          <w:rFonts w:ascii="Times New Roman" w:hAnsi="Times New Roman" w:cs="Times New Roman"/>
+          <w:b/>
+          <w:bCs/>
+          <w:sz w:val="28"/>
+          <w:szCs w:val="28"/>
+        </w:rPr>
+        <w:t>El Bacha Zakarya                                        ID : 2385359</w:t>
+      </w:r>
+      <w:r>
+        <w:rPr>
+          <w:rFonts w:ascii="Times New Roman" w:hAnsi="Times New Roman" w:cs="Times New Roman"/>
+          <w:b/>
+          <w:bCs/>
+          <w:sz w:val="28"/>
+          <w:szCs w:val="28"/>
+        </w:rPr>
+        <w:tab/>
+      </w:r>
+    </w:p>
+    <w:p>
+      <w:pPr>
+        <w:rPr>
+          <w:rFonts w:ascii="Times New Roman" w:hAnsi="Times New Roman" w:cs="Times New Roman"/>
+          <w:b/>
+          <w:bCs/>
+          <w:sz w:val="28"/>
+          <w:szCs w:val="28"/>
+        </w:rPr>
+      </w:pPr>
+    </w:p>
+    <w:p>
+      <w:pPr>
+        <w:rPr>
+          <w:b/>
+          <w:bCs/>
+        </w:rPr>
+      </w:pPr>
+      <w:r>
+        <w:rPr>
+          <w:b/>
+          <w:bCs/>
+          <w:sz w:val="28"/>
+          <w:szCs w:val="28"/>
+        </w:rPr>
+        <w:t>Première entrée </w:t>
+      </w:r>
+      <w:r>
+        <w:rPr>
+          <w:b/>
+          <w:bCs/>
+        </w:rPr>
+        <w:t xml:space="preserve">: </w:t>
+      </w:r>
+    </w:p>
+    <w:p>
+      <w:pPr>
+        <w:rPr>
+          <w:rFonts w:ascii="Times New Roman" w:hAnsi="Times New Roman" w:cs="Times New Roman"/>
+          <w:b/>
+          <w:bCs/>
+          <w:sz w:val="24"/>
+          <w:szCs w:val="24"/>
+        </w:rPr>
+      </w:pPr>
+    </w:p>
+    <w:p>
+      <w:pPr>
+        <w:rPr>
+          <w:rFonts w:ascii="Times New Roman" w:hAnsi="Times New Roman" w:cs="Times New Roman"/>
+          <w:b/>
+          <w:bCs/>
+          <w:sz w:val="24"/>
+          <w:szCs w:val="24"/>
+        </w:rPr>
+      </w:pPr>
+      <w:r>
+        <w:rPr>
+          <w:rFonts w:ascii="Times New Roman" w:hAnsi="Times New Roman" w:cs="Times New Roman"/>
+          <w:b/>
+          <w:bCs/>
+          <w:sz w:val="24"/>
+          <w:szCs w:val="24"/>
+        </w:rPr>
+        <w:t xml:space="preserve">Date de la journée : </w:t>
+      </w:r>
+      <w:r>
+        <w:rPr>
+          <w:rFonts w:ascii="Times New Roman" w:hAnsi="Times New Roman" w:cs="Times New Roman"/>
+          <w:sz w:val="24"/>
+          <w:szCs w:val="24"/>
+        </w:rPr>
+        <w:t xml:space="preserve">21 </w:t>
+      </w:r>
+      <w:r>
+        <w:rPr>
+          <w:rFonts w:ascii="Times New Roman" w:hAnsi="Times New Roman" w:cs="Times New Roman"/>
+          <w:sz w:val="24"/>
+          <w:szCs w:val="24"/>
+        </w:rPr>
+        <w:t>mai 2024</w:t>
+      </w:r>
+    </w:p>
+    <w:p>
+      <w:pPr>
+        <w:rPr>
+          <w:rFonts w:ascii="Times New Roman" w:hAnsi="Times New Roman" w:cs="Times New Roman"/>
+          <w:b/>
+          <w:bCs/>
+          <w:sz w:val="24"/>
+          <w:szCs w:val="24"/>
+        </w:rPr>
+      </w:pPr>
+    </w:p>
+    <w:p>
+      <w:pPr>
+        <w:rPr>
+          <w:rFonts w:ascii="Times New Roman" w:hAnsi="Times New Roman" w:cs="Times New Roman"/>
+          <w:sz w:val="24"/>
+          <w:szCs w:val="24"/>
+        </w:rPr>
+      </w:pPr>
+      <w:r>
+        <w:rPr>
+          <w:rFonts w:ascii="Times New Roman" w:hAnsi="Times New Roman" w:cs="Times New Roman"/>
+          <w:b/>
+          <w:bCs/>
+          <w:sz w:val="24"/>
+          <w:szCs w:val="24"/>
+        </w:rPr>
+        <w:t xml:space="preserve">Problème </w:t>
+      </w:r>
+      <w:r>
+        <w:rPr>
+          <w:rFonts w:ascii="Times New Roman" w:hAnsi="Times New Roman" w:cs="Times New Roman"/>
+          <w:b/>
+          <w:bCs/>
+          <w:sz w:val="24"/>
+          <w:szCs w:val="24"/>
+        </w:rPr>
+        <w:t>1</w:t>
+      </w:r>
+      <w:r>
+        <w:rPr>
+          <w:rFonts w:ascii="Times New Roman" w:hAnsi="Times New Roman" w:cs="Times New Roman"/>
+          <w:sz w:val="24"/>
+          <w:szCs w:val="24"/>
+        </w:rPr>
+        <w:t> </w:t>
+      </w:r>
+      <w:r>
+        <w:rPr>
+          <w:rFonts w:ascii="Times New Roman" w:hAnsi="Times New Roman" w:cs="Times New Roman"/>
+          <w:b/>
+          <w:bCs/>
+          <w:sz w:val="24"/>
+          <w:szCs w:val="24"/>
+        </w:rPr>
+        <w:t xml:space="preserve">: </w:t>
+      </w:r>
+      <w:r>
+        <w:rPr>
+          <w:rFonts w:ascii="Times New Roman" w:hAnsi="Times New Roman" w:cs="Times New Roman"/>
+          <w:sz w:val="24"/>
+          <w:szCs w:val="24"/>
+        </w:rPr>
+        <w:t xml:space="preserve">Je n’arrivais pas à avoir les informations que mon camarade Laurier avait fait malgré que j’avais fait </w:t>
+      </w:r>
+      <w:proofErr w:type="gramStart"/>
+      <w:r>
+        <w:rPr>
+          <w:rFonts w:ascii="Times New Roman" w:hAnsi="Times New Roman" w:cs="Times New Roman"/>
+          <w:sz w:val="24"/>
+          <w:szCs w:val="24"/>
+        </w:rPr>
+        <w:t>( pull</w:t>
+      </w:r>
+      <w:proofErr w:type="gramEnd"/>
+      <w:r>
+        <w:rPr>
+          <w:rFonts w:ascii="Times New Roman" w:hAnsi="Times New Roman" w:cs="Times New Roman"/>
+          <w:sz w:val="24"/>
+          <w:szCs w:val="24"/>
+        </w:rPr>
+        <w:t xml:space="preserve"> </w:t>
+      </w:r>
+      <w:proofErr w:type="spellStart"/>
+      <w:r>
+        <w:rPr>
+          <w:rFonts w:ascii="Times New Roman" w:hAnsi="Times New Roman" w:cs="Times New Roman"/>
+          <w:sz w:val="24"/>
+          <w:szCs w:val="24"/>
+        </w:rPr>
+        <w:t>origin</w:t>
+      </w:r>
+      <w:proofErr w:type="spellEnd"/>
+      <w:r>
+        <w:rPr>
+          <w:rFonts w:ascii="Times New Roman" w:hAnsi="Times New Roman" w:cs="Times New Roman"/>
+          <w:sz w:val="24"/>
+          <w:szCs w:val="24"/>
+        </w:rPr>
+        <w:t xml:space="preserve"> main ) dans ma branche.</w:t>
+      </w:r>
+    </w:p>
+    <w:p>
+      <w:pPr>
+        <w:rPr>
+          <w:rFonts w:ascii="Times New Roman" w:hAnsi="Times New Roman" w:cs="Times New Roman"/>
+          <w:sz w:val="24"/>
+          <w:szCs w:val="24"/>
+        </w:rPr>
+      </w:pPr>
+    </w:p>
+    <w:p>
+      <w:pPr>
+        <w:rPr>
+          <w:rFonts w:ascii="Times New Roman" w:hAnsi="Times New Roman" w:cs="Times New Roman"/>
+          <w:sz w:val="24"/>
+          <w:szCs w:val="24"/>
+        </w:rPr>
+      </w:pPr>
+    </w:p>
+    <w:p>
+      <w:pPr>
+        <w:rPr>
+          <w:rFonts w:ascii="Times New Roman" w:hAnsi="Times New Roman" w:cs="Times New Roman"/>
+          <w:sz w:val="24"/>
+          <w:szCs w:val="24"/>
+        </w:rPr>
+      </w:pPr>
+      <w:r>
+        <w:rPr>
+          <w:rFonts w:ascii="Times New Roman" w:hAnsi="Times New Roman" w:cs="Times New Roman"/>
+          <w:b/>
+          <w:bCs/>
+          <w:sz w:val="24"/>
+          <w:szCs w:val="24"/>
+        </w:rPr>
+        <w:t xml:space="preserve">Solution </w:t>
+      </w:r>
+      <w:r>
+        <w:rPr>
+          <w:rFonts w:ascii="Times New Roman" w:hAnsi="Times New Roman" w:cs="Times New Roman"/>
+          <w:b/>
+          <w:bCs/>
+          <w:sz w:val="24"/>
+          <w:szCs w:val="24"/>
+        </w:rPr>
+        <w:t>1</w:t>
+      </w:r>
+      <w:r>
+        <w:rPr>
+          <w:rFonts w:ascii="Times New Roman" w:hAnsi="Times New Roman" w:cs="Times New Roman"/>
+          <w:sz w:val="24"/>
+          <w:szCs w:val="24"/>
+        </w:rPr>
+        <w:t xml:space="preserve"> : </w:t>
+      </w:r>
+      <w:r>
+        <w:rPr>
+          <w:rFonts w:ascii="Times New Roman" w:hAnsi="Times New Roman" w:cs="Times New Roman"/>
+          <w:sz w:val="24"/>
+          <w:szCs w:val="24"/>
+        </w:rPr>
+        <w:t xml:space="preserve">J’ai remarqué que mon url que j’ai clone à partir de mon projet git hub ne contenait pas les mêmes dossiers que dans le projet git hub, puisque j’avais oublié que mon camarade avait changé quelques modifications dans </w:t>
+      </w:r>
+      <w:proofErr w:type="gramStart"/>
+      <w:r>
+        <w:rPr>
+          <w:rFonts w:ascii="Times New Roman" w:hAnsi="Times New Roman" w:cs="Times New Roman"/>
+          <w:sz w:val="24"/>
+          <w:szCs w:val="24"/>
+        </w:rPr>
+        <w:t>le main</w:t>
+      </w:r>
+      <w:proofErr w:type="gramEnd"/>
+      <w:r>
+        <w:rPr>
+          <w:rFonts w:ascii="Times New Roman" w:hAnsi="Times New Roman" w:cs="Times New Roman"/>
+          <w:sz w:val="24"/>
+          <w:szCs w:val="24"/>
+        </w:rPr>
+        <w:t xml:space="preserve"> et je n’avais pas refait le clone encore une autre fois pour avoir les mêmes dossiers.</w:t>
+      </w:r>
+    </w:p>
+    <w:p>
+      <w:pPr>
+        <w:rPr>
+          <w:rFonts w:ascii="Times New Roman" w:hAnsi="Times New Roman" w:cs="Times New Roman"/>
+          <w:sz w:val="24"/>
+          <w:szCs w:val="24"/>
+        </w:rPr>
+      </w:pPr>
+    </w:p>
+    <w:p>
+      <w:pPr>
+        <w:rPr>
+          <w:rFonts w:ascii="Times New Roman" w:hAnsi="Times New Roman" w:cs="Times New Roman"/>
+          <w:sz w:val="24"/>
+          <w:szCs w:val="24"/>
+        </w:rPr>
+      </w:pPr>
+      <w:r>
+        <w:rPr>
+          <w:rFonts w:ascii="Times New Roman" w:hAnsi="Times New Roman" w:cs="Times New Roman"/>
+          <w:b/>
+          <w:bCs/>
+          <w:sz w:val="24"/>
+          <w:szCs w:val="24"/>
+        </w:rPr>
+        <w:t>Apprentissage :</w:t>
+      </w:r>
+      <w:r>
+        <w:rPr>
+          <w:rFonts w:ascii="Times New Roman" w:hAnsi="Times New Roman" w:cs="Times New Roman"/>
+          <w:sz w:val="24"/>
+          <w:szCs w:val="24"/>
+        </w:rPr>
+        <w:t xml:space="preserve"> J’ai appris à connaitre l’utilité du clone.</w:t>
+      </w:r>
+    </w:p>
+    <w:p>
+      <w:pPr>
+        <w:rPr>
+          <w:rFonts w:ascii="Times New Roman" w:hAnsi="Times New Roman" w:cs="Times New Roman"/>
+          <w:sz w:val="24"/>
+          <w:szCs w:val="24"/>
+        </w:rPr>
+      </w:pPr>
+    </w:p>
+    <w:p>
+      <w:pPr>
+        <w:rPr>
+          <w:rFonts w:ascii="Times New Roman" w:hAnsi="Times New Roman" w:cs="Times New Roman"/>
+          <w:sz w:val="24"/>
+          <w:szCs w:val="24"/>
+        </w:rPr>
+      </w:pPr>
+    </w:p>
+    <w:p>
+      <w:pPr>
+        <w:rPr>
+          <w:rFonts w:ascii="Times New Roman" w:hAnsi="Times New Roman" w:cs="Times New Roman"/>
+          <w:sz w:val="24"/>
+          <w:szCs w:val="24"/>
+        </w:rPr>
+      </w:pPr>
+    </w:p>
+    <w:p>
+      <w:pPr>
+        <w:rPr>
+          <w:rFonts w:ascii="Times New Roman" w:hAnsi="Times New Roman" w:cs="Times New Roman"/>
+          <w:b/>
+          <w:bCs/>
+          <w:sz w:val="32"/>
+          <w:szCs w:val="32"/>
+        </w:rPr>
+      </w:pPr>
+      <w:r>
+        <w:rPr>
+          <w:rFonts w:ascii="Times New Roman" w:hAnsi="Times New Roman" w:cs="Times New Roman"/>
+          <w:b/>
+          <w:bCs/>
+          <w:sz w:val="32"/>
+          <w:szCs w:val="32"/>
+        </w:rPr>
+        <w:t>Deuxième entrée :</w:t>
+      </w:r>
+    </w:p>
+    <w:p>
+      <w:pPr>
+        <w:rPr>
+          <w:rFonts w:ascii="Times New Roman" w:hAnsi="Times New Roman" w:cs="Times New Roman"/>
+          <w:b/>
+          <w:bCs/>
+        </w:rPr>
+      </w:pPr>
+    </w:p>
+    <w:p>
+      <w:pPr>
+        <w:rPr>
+          <w:rFonts w:ascii="Times New Roman" w:hAnsi="Times New Roman" w:cs="Times New Roman"/>
+          <w:b/>
+          <w:bCs/>
+          <w:sz w:val="24"/>
+          <w:szCs w:val="24"/>
+        </w:rPr>
+      </w:pPr>
+      <w:r>
+        <w:rPr>
+          <w:rFonts w:ascii="Times New Roman" w:hAnsi="Times New Roman" w:cs="Times New Roman"/>
+          <w:b/>
+          <w:bCs/>
+          <w:sz w:val="24"/>
+          <w:szCs w:val="24"/>
+        </w:rPr>
+        <w:t xml:space="preserve">Date de la journée : </w:t>
+      </w:r>
+      <w:r>
+        <w:rPr>
+          <w:rFonts w:ascii="Times New Roman" w:hAnsi="Times New Roman" w:cs="Times New Roman"/>
+          <w:sz w:val="24"/>
+          <w:szCs w:val="24"/>
+        </w:rPr>
+        <w:t xml:space="preserve">25 </w:t>
+      </w:r>
+      <w:r>
+        <w:rPr>
+          <w:rFonts w:ascii="Times New Roman" w:hAnsi="Times New Roman" w:cs="Times New Roman"/>
+          <w:sz w:val="24"/>
+          <w:szCs w:val="24"/>
+        </w:rPr>
+        <w:t>mai 2024</w:t>
+      </w:r>
+    </w:p>
+    <w:p>
+      <w:pPr>
+        <w:rPr>
+          <w:rFonts w:ascii="Times New Roman" w:hAnsi="Times New Roman" w:cs="Times New Roman"/>
+          <w:b/>
+          <w:bCs/>
+        </w:rPr>
+      </w:pPr>
+    </w:p>
+    <w:p>
+      <w:pPr>
+        <w:rPr>
+          <w:rFonts w:ascii="Times New Roman" w:hAnsi="Times New Roman" w:cs="Times New Roman"/>
+          <w:sz w:val="24"/>
+          <w:szCs w:val="24"/>
+        </w:rPr>
+      </w:pPr>
+      <w:r>
+        <w:rPr>
+          <w:rFonts w:ascii="Times New Roman" w:hAnsi="Times New Roman" w:cs="Times New Roman"/>
+          <w:b/>
+          <w:bCs/>
+          <w:sz w:val="24"/>
+          <w:szCs w:val="24"/>
+        </w:rPr>
+        <w:t xml:space="preserve">Problème </w:t>
+      </w:r>
+      <w:r>
+        <w:rPr>
+          <w:rFonts w:ascii="Times New Roman" w:hAnsi="Times New Roman" w:cs="Times New Roman"/>
+          <w:b/>
+          <w:bCs/>
+          <w:sz w:val="24"/>
+          <w:szCs w:val="24"/>
+        </w:rPr>
+        <w:t>2</w:t>
+      </w:r>
+      <w:r>
+        <w:rPr>
+          <w:rFonts w:ascii="Times New Roman" w:hAnsi="Times New Roman" w:cs="Times New Roman"/>
+          <w:b/>
+          <w:bCs/>
+          <w:sz w:val="24"/>
+          <w:szCs w:val="24"/>
+        </w:rPr>
+        <w:t xml:space="preserve"> :  </w:t>
+      </w:r>
+      <w:r>
+        <w:rPr>
+          <w:rFonts w:ascii="Times New Roman" w:hAnsi="Times New Roman" w:cs="Times New Roman"/>
+          <w:sz w:val="24"/>
+          <w:szCs w:val="24"/>
+        </w:rPr>
+        <w:t xml:space="preserve">J’ai rencontré un autre problème qui me ne laissait pas afficher notre script dans mon </w:t>
+      </w:r>
+      <w:proofErr w:type="spellStart"/>
+      <w:r>
+        <w:rPr>
+          <w:rFonts w:ascii="Times New Roman" w:hAnsi="Times New Roman" w:cs="Times New Roman"/>
+          <w:sz w:val="24"/>
+          <w:szCs w:val="24"/>
+        </w:rPr>
+        <w:t>VM_restscott</w:t>
+      </w:r>
+      <w:proofErr w:type="spellEnd"/>
+      <w:r>
+        <w:rPr>
+          <w:rFonts w:ascii="Times New Roman" w:hAnsi="Times New Roman" w:cs="Times New Roman"/>
+          <w:sz w:val="24"/>
+          <w:szCs w:val="24"/>
+        </w:rPr>
+        <w:t xml:space="preserve">, puisqu’il </w:t>
+      </w:r>
+      <w:r>
+        <w:rPr>
+          <w:rFonts w:ascii="Times New Roman" w:hAnsi="Times New Roman" w:cs="Times New Roman"/>
+          <w:sz w:val="24"/>
+          <w:szCs w:val="24"/>
+        </w:rPr>
+        <w:t>n’acceptait pas une colonne.</w:t>
+      </w:r>
+    </w:p>
+    <w:p>
+      <w:pPr>
+        <w:rPr>
+          <w:rFonts w:ascii="Times New Roman" w:hAnsi="Times New Roman" w:cs="Times New Roman"/>
+          <w:sz w:val="24"/>
+          <w:szCs w:val="24"/>
+        </w:rPr>
+      </w:pPr>
+    </w:p>
+    <w:p>
+      <w:pPr>
+        <w:rPr>
+          <w:rFonts w:ascii="Times New Roman" w:hAnsi="Times New Roman" w:cs="Times New Roman"/>
+          <w:sz w:val="24"/>
+          <w:szCs w:val="24"/>
+        </w:rPr>
+      </w:pPr>
+      <w:r>
+        <w:rPr>
+          <w:rFonts w:ascii="Times New Roman" w:hAnsi="Times New Roman" w:cs="Times New Roman"/>
+          <w:b/>
+          <w:bCs/>
+          <w:sz w:val="24"/>
+          <w:szCs w:val="24"/>
+        </w:rPr>
+        <w:lastRenderedPageBreak/>
+        <w:t xml:space="preserve">Solution </w:t>
+      </w:r>
+      <w:r>
+        <w:rPr>
+          <w:rFonts w:ascii="Times New Roman" w:hAnsi="Times New Roman" w:cs="Times New Roman"/>
+          <w:b/>
+          <w:bCs/>
+          <w:sz w:val="24"/>
+          <w:szCs w:val="24"/>
+        </w:rPr>
+        <w:t xml:space="preserve">2 </w:t>
+      </w:r>
+      <w:r>
+        <w:rPr>
+          <w:rFonts w:ascii="Times New Roman" w:hAnsi="Times New Roman" w:cs="Times New Roman"/>
+          <w:b/>
+          <w:bCs/>
+          <w:sz w:val="24"/>
+          <w:szCs w:val="24"/>
+        </w:rPr>
+        <w:t>:</w:t>
+      </w:r>
+      <w:r>
+        <w:rPr>
+          <w:rFonts w:ascii="Times New Roman" w:hAnsi="Times New Roman" w:cs="Times New Roman"/>
+          <w:sz w:val="24"/>
+          <w:szCs w:val="24"/>
+        </w:rPr>
+        <w:t xml:space="preserve"> </w:t>
+      </w:r>
+      <w:r>
+        <w:rPr>
+          <w:rFonts w:ascii="Times New Roman" w:hAnsi="Times New Roman" w:cs="Times New Roman"/>
+          <w:sz w:val="24"/>
+          <w:szCs w:val="24"/>
+        </w:rPr>
+        <w:t xml:space="preserve">Alors, j’ai essayé </w:t>
+      </w:r>
+      <w:r>
+        <w:rPr>
+          <w:rFonts w:ascii="Times New Roman" w:hAnsi="Times New Roman" w:cs="Times New Roman"/>
+          <w:sz w:val="24"/>
+          <w:szCs w:val="24"/>
+        </w:rPr>
+        <w:t>de vérifier que la colonne correspond bien au bon nom associé à ma table et cela m’a aidé à résoudre le problème.</w:t>
+      </w:r>
+    </w:p>
+    <w:p>
+      <w:pPr>
+        <w:rPr>
+          <w:rFonts w:ascii="Times New Roman" w:hAnsi="Times New Roman" w:cs="Times New Roman"/>
+          <w:sz w:val="24"/>
+          <w:szCs w:val="24"/>
+        </w:rPr>
+      </w:pPr>
+    </w:p>
+    <w:p>
+      <w:pPr>
+        <w:rPr>
+          <w:rFonts w:ascii="Times New Roman" w:hAnsi="Times New Roman" w:cs="Times New Roman"/>
+          <w:sz w:val="24"/>
+          <w:szCs w:val="24"/>
+        </w:rPr>
+      </w:pPr>
+    </w:p>
+    <w:p>
+      <w:pPr>
+        <w:rPr>
+          <w:rFonts w:ascii="Times New Roman" w:hAnsi="Times New Roman" w:cs="Times New Roman"/>
+          <w:sz w:val="24"/>
+          <w:szCs w:val="24"/>
+        </w:rPr>
+      </w:pPr>
+      <w:r>
+        <w:rPr>
+          <w:rFonts w:ascii="Times New Roman" w:hAnsi="Times New Roman" w:cs="Times New Roman"/>
+          <w:b/>
+          <w:bCs/>
+          <w:sz w:val="24"/>
+          <w:szCs w:val="24"/>
+        </w:rPr>
+        <w:t>Apprentissage :</w:t>
+      </w:r>
+      <w:r>
+        <w:rPr>
+          <w:rFonts w:ascii="Times New Roman" w:hAnsi="Times New Roman" w:cs="Times New Roman"/>
+          <w:sz w:val="24"/>
+          <w:szCs w:val="24"/>
+        </w:rPr>
+        <w:t xml:space="preserve"> </w:t>
+      </w:r>
+      <w:r>
+        <w:rPr>
+          <w:rFonts w:ascii="Times New Roman" w:hAnsi="Times New Roman" w:cs="Times New Roman"/>
+          <w:sz w:val="24"/>
+          <w:szCs w:val="24"/>
+        </w:rPr>
+        <w:t>J’ai appris à faire plus attention aux noms des éléments.</w:t>
+      </w:r>
+    </w:p>
+    <w:p>
+      <w:pPr>
+        <w:rPr>
+          <w:rFonts w:ascii="Times New Roman" w:hAnsi="Times New Roman" w:cs="Times New Roman"/>
+          <w:sz w:val="24"/>
+          <w:szCs w:val="24"/>
+        </w:rPr>
+      </w:pPr>
+    </w:p>
+    <w:p>
+      <w:pPr>
+        <w:rPr>
+          <w:rFonts w:ascii="Times New Roman" w:hAnsi="Times New Roman" w:cs="Times New Roman"/>
+          <w:sz w:val="24"/>
+          <w:szCs w:val="24"/>
+        </w:rPr>
+      </w:pPr>
+    </w:p>
+    <w:p>
+      <w:pPr>
+        <w:rPr>
+          <w:rFonts w:ascii="Times New Roman" w:hAnsi="Times New Roman" w:cs="Times New Roman"/>
+          <w:sz w:val="24"/>
+          <w:szCs w:val="24"/>
+        </w:rPr>
+      </w:pPr>
+    </w:p>
+    <w:p>
+      <w:pPr>
+        <w:rPr>
+          <w:rFonts w:ascii="Times New Roman" w:hAnsi="Times New Roman" w:cs="Times New Roman"/>
+          <w:b/>
+          <w:bCs/>
+          <w:sz w:val="32"/>
+          <w:szCs w:val="32"/>
+        </w:rPr>
+      </w:pPr>
+      <w:r>
+        <w:rPr>
+          <w:rFonts w:ascii="Times New Roman" w:hAnsi="Times New Roman" w:cs="Times New Roman"/>
+          <w:b/>
+          <w:bCs/>
+          <w:sz w:val="32"/>
+          <w:szCs w:val="32"/>
+        </w:rPr>
+        <w:t>Troisième entrée :</w:t>
+      </w:r>
+    </w:p>
+    <w:p>
+      <w:pPr>
+        <w:rPr>
+          <w:rFonts w:ascii="Times New Roman" w:hAnsi="Times New Roman" w:cs="Times New Roman"/>
+          <w:b/>
+          <w:bCs/>
+          <w:sz w:val="24"/>
+          <w:szCs w:val="24"/>
+        </w:rPr>
+      </w:pPr>
+    </w:p>
+    <w:p>
+      <w:pPr>
+        <w:rPr>
+          <w:rFonts w:ascii="Times New Roman" w:hAnsi="Times New Roman" w:cs="Times New Roman"/>
+          <w:b/>
+          <w:bCs/>
+          <w:sz w:val="24"/>
+          <w:szCs w:val="24"/>
+        </w:rPr>
+      </w:pPr>
+      <w:r>
+        <w:rPr>
+          <w:rFonts w:ascii="Times New Roman" w:hAnsi="Times New Roman" w:cs="Times New Roman"/>
+          <w:b/>
+          <w:bCs/>
+          <w:sz w:val="24"/>
+          <w:szCs w:val="24"/>
+        </w:rPr>
+        <w:t xml:space="preserve">Date de la journée : </w:t>
+      </w:r>
+      <w:r>
+        <w:rPr>
+          <w:rFonts w:ascii="Times New Roman" w:hAnsi="Times New Roman" w:cs="Times New Roman"/>
+          <w:sz w:val="24"/>
+          <w:szCs w:val="24"/>
+        </w:rPr>
+        <w:t>2</w:t>
+      </w:r>
+      <w:r>
+        <w:rPr>
+          <w:rFonts w:ascii="Times New Roman" w:hAnsi="Times New Roman" w:cs="Times New Roman"/>
+          <w:sz w:val="24"/>
+          <w:szCs w:val="24"/>
+        </w:rPr>
+        <w:t>6</w:t>
+      </w:r>
+      <w:r>
+        <w:rPr>
+          <w:rFonts w:ascii="Times New Roman" w:hAnsi="Times New Roman" w:cs="Times New Roman"/>
+          <w:sz w:val="24"/>
+          <w:szCs w:val="24"/>
+        </w:rPr>
+        <w:t xml:space="preserve"> </w:t>
+      </w:r>
+      <w:r>
+        <w:rPr>
+          <w:rFonts w:ascii="Times New Roman" w:hAnsi="Times New Roman" w:cs="Times New Roman"/>
+          <w:sz w:val="24"/>
+          <w:szCs w:val="24"/>
+        </w:rPr>
+        <w:t>mai 2024</w:t>
+      </w:r>
+    </w:p>
+    <w:p>
+      <w:pPr>
+        <w:rPr>
+          <w:rFonts w:ascii="Times New Roman" w:hAnsi="Times New Roman" w:cs="Times New Roman"/>
+          <w:b/>
+          <w:bCs/>
+          <w:sz w:val="24"/>
+          <w:szCs w:val="24"/>
+        </w:rPr>
+      </w:pPr>
+    </w:p>
+    <w:p>
+      <w:pPr>
+        <w:rPr>
+          <w:rFonts w:ascii="Times New Roman" w:hAnsi="Times New Roman" w:cs="Times New Roman"/>
+          <w:sz w:val="24"/>
+          <w:szCs w:val="24"/>
+        </w:rPr>
+      </w:pPr>
+      <w:r>
+        <w:rPr>
+          <w:rFonts w:ascii="Times New Roman" w:hAnsi="Times New Roman" w:cs="Times New Roman"/>
+          <w:b/>
+          <w:bCs/>
+          <w:sz w:val="24"/>
+          <w:szCs w:val="24"/>
+        </w:rPr>
+        <w:t>Problème</w:t>
+      </w:r>
+      <w:r>
+        <w:rPr>
+          <w:rFonts w:ascii="Times New Roman" w:hAnsi="Times New Roman" w:cs="Times New Roman"/>
+          <w:b/>
+          <w:bCs/>
+          <w:sz w:val="24"/>
+          <w:szCs w:val="24"/>
+        </w:rPr>
+        <w:t xml:space="preserve"> 3</w:t>
+      </w:r>
+      <w:r>
+        <w:rPr>
+          <w:rFonts w:ascii="Times New Roman" w:hAnsi="Times New Roman" w:cs="Times New Roman"/>
+          <w:b/>
+          <w:bCs/>
+          <w:sz w:val="24"/>
+          <w:szCs w:val="24"/>
+        </w:rPr>
+        <w:t> :</w:t>
+      </w:r>
+      <w:r>
+        <w:rPr>
+          <w:rFonts w:ascii="Times New Roman" w:hAnsi="Times New Roman" w:cs="Times New Roman"/>
+          <w:b/>
+          <w:bCs/>
+          <w:sz w:val="24"/>
+          <w:szCs w:val="24"/>
+        </w:rPr>
+        <w:t xml:space="preserve"> </w:t>
+      </w:r>
+      <w:r>
+        <w:rPr>
+          <w:rFonts w:ascii="Times New Roman" w:hAnsi="Times New Roman" w:cs="Times New Roman"/>
+          <w:sz w:val="24"/>
+          <w:szCs w:val="24"/>
+        </w:rPr>
+        <w:t xml:space="preserve">Je n’arrivais pas à afficher la création de mon </w:t>
+      </w:r>
+      <w:proofErr w:type="gramStart"/>
+      <w:r>
+        <w:rPr>
+          <w:rFonts w:ascii="Times New Roman" w:hAnsi="Times New Roman" w:cs="Times New Roman"/>
+          <w:sz w:val="24"/>
+          <w:szCs w:val="24"/>
+        </w:rPr>
+        <w:t>dossier  «</w:t>
+      </w:r>
+      <w:proofErr w:type="gramEnd"/>
+      <w:r>
+        <w:rPr>
+          <w:rFonts w:ascii="Times New Roman" w:hAnsi="Times New Roman" w:cs="Times New Roman"/>
+          <w:sz w:val="24"/>
+          <w:szCs w:val="24"/>
+        </w:rPr>
+        <w:t xml:space="preserve"> image » dans notre projet git hub ( </w:t>
+      </w:r>
+      <w:proofErr w:type="spellStart"/>
+      <w:r>
+        <w:rPr>
+          <w:rFonts w:ascii="Times New Roman" w:hAnsi="Times New Roman" w:cs="Times New Roman"/>
+          <w:sz w:val="24"/>
+          <w:szCs w:val="24"/>
+        </w:rPr>
+        <w:t>débôt</w:t>
+      </w:r>
+      <w:proofErr w:type="spellEnd"/>
+      <w:r>
+        <w:rPr>
+          <w:rFonts w:ascii="Times New Roman" w:hAnsi="Times New Roman" w:cs="Times New Roman"/>
+          <w:sz w:val="24"/>
+          <w:szCs w:val="24"/>
+        </w:rPr>
+        <w:t xml:space="preserve"> distant ) et ,donc on ne le voyait pas dans notre projet.</w:t>
+      </w:r>
+    </w:p>
+    <w:p>
+      <w:pPr>
+        <w:rPr>
+          <w:rFonts w:ascii="Times New Roman" w:hAnsi="Times New Roman" w:cs="Times New Roman"/>
+          <w:sz w:val="24"/>
+          <w:szCs w:val="24"/>
+        </w:rPr>
+      </w:pPr>
+    </w:p>
+    <w:p>
+      <w:pPr>
+        <w:rPr>
+          <w:rFonts w:ascii="Times New Roman" w:hAnsi="Times New Roman" w:cs="Times New Roman"/>
+          <w:sz w:val="24"/>
+          <w:szCs w:val="24"/>
+        </w:rPr>
+      </w:pPr>
+    </w:p>
+    <w:p>
+      <w:pPr>
+        <w:rPr>
+          <w:rFonts w:ascii="Times New Roman" w:hAnsi="Times New Roman" w:cs="Times New Roman"/>
+          <w:sz w:val="24"/>
+          <w:szCs w:val="24"/>
+        </w:rPr>
+      </w:pPr>
+      <w:r>
+        <w:rPr>
+          <w:rFonts w:ascii="Times New Roman" w:hAnsi="Times New Roman" w:cs="Times New Roman"/>
+          <w:b/>
+          <w:bCs/>
+          <w:sz w:val="24"/>
+          <w:szCs w:val="24"/>
+        </w:rPr>
+        <w:t>Solution</w:t>
+      </w:r>
+      <w:r>
+        <w:rPr>
+          <w:rFonts w:ascii="Times New Roman" w:hAnsi="Times New Roman" w:cs="Times New Roman"/>
+          <w:b/>
+          <w:bCs/>
+          <w:sz w:val="24"/>
+          <w:szCs w:val="24"/>
+        </w:rPr>
+        <w:t xml:space="preserve"> 3 </w:t>
+      </w:r>
+      <w:r>
+        <w:rPr>
+          <w:rFonts w:ascii="Times New Roman" w:hAnsi="Times New Roman" w:cs="Times New Roman"/>
+          <w:b/>
+          <w:bCs/>
+          <w:sz w:val="24"/>
+          <w:szCs w:val="24"/>
+        </w:rPr>
+        <w:t xml:space="preserve">: </w:t>
+      </w:r>
+      <w:r>
+        <w:rPr>
+          <w:rFonts w:ascii="Times New Roman" w:hAnsi="Times New Roman" w:cs="Times New Roman"/>
+          <w:sz w:val="24"/>
+          <w:szCs w:val="24"/>
+        </w:rPr>
+        <w:t xml:space="preserve">Donc, j’ai remarqué qu’il fallait que j’ajoute d’abord une image dans ce dossier. </w:t>
+      </w:r>
+      <w:proofErr w:type="spellStart"/>
+      <w:proofErr w:type="gramStart"/>
+      <w:r>
+        <w:rPr>
+          <w:rFonts w:ascii="Times New Roman" w:hAnsi="Times New Roman" w:cs="Times New Roman"/>
+          <w:sz w:val="24"/>
+          <w:szCs w:val="24"/>
+        </w:rPr>
+        <w:t>Ensuite,faire</w:t>
+      </w:r>
+      <w:proofErr w:type="spellEnd"/>
+      <w:proofErr w:type="gramEnd"/>
+      <w:r>
+        <w:rPr>
+          <w:rFonts w:ascii="Times New Roman" w:hAnsi="Times New Roman" w:cs="Times New Roman"/>
+          <w:sz w:val="24"/>
+          <w:szCs w:val="24"/>
+        </w:rPr>
+        <w:t xml:space="preserve"> le commit dans ma branche « Zakarya » et push, ainsi que de merge ma branche dans le main pour qu’on puisse voir ma modification  de l’image et du dossier dans notre projet.</w:t>
+      </w:r>
+    </w:p>
+    <w:p>
+      <w:pPr>
+        <w:rPr>
+          <w:rFonts w:ascii="Times New Roman" w:hAnsi="Times New Roman" w:cs="Times New Roman"/>
+          <w:sz w:val="24"/>
+          <w:szCs w:val="24"/>
+        </w:rPr>
+      </w:pPr>
+    </w:p>
+    <w:p>
+      <w:pPr>
+        <w:rPr>
+          <w:rFonts w:ascii="Times New Roman" w:hAnsi="Times New Roman" w:cs="Times New Roman"/>
+          <w:sz w:val="24"/>
+          <w:szCs w:val="24"/>
+        </w:rPr>
+      </w:pPr>
+      <w:r>
+        <w:rPr>
+          <w:rFonts w:ascii="Times New Roman" w:hAnsi="Times New Roman" w:cs="Times New Roman"/>
+          <w:b/>
+          <w:bCs/>
+          <w:sz w:val="24"/>
+          <w:szCs w:val="24"/>
+        </w:rPr>
+        <w:t>Apprentissage :</w:t>
+      </w:r>
+      <w:r>
+        <w:rPr>
+          <w:rFonts w:ascii="Times New Roman" w:hAnsi="Times New Roman" w:cs="Times New Roman"/>
+          <w:sz w:val="24"/>
+          <w:szCs w:val="24"/>
+        </w:rPr>
+        <w:t xml:space="preserve"> </w:t>
+      </w:r>
+      <w:r>
+        <w:rPr>
+          <w:rFonts w:ascii="Times New Roman" w:hAnsi="Times New Roman" w:cs="Times New Roman"/>
+          <w:sz w:val="24"/>
+          <w:szCs w:val="24"/>
+        </w:rPr>
+        <w:t>J’ai appris que les dossiers doivent contenir un fichier pour le commit. Si ce n’est qu’un fichier qui est à commit, donc on le fait directement en appliquant les étapes comme d’habitude.</w:t>
+      </w:r>
+    </w:p>
+    <w:p/>
+    <w:p>
+      <w:pPr>
+        <w:rPr>
+          <w:b/>
+          <w:bCs/>
+          <w:sz w:val="28"/>
+          <w:szCs w:val="28"/>
+        </w:rPr>
+      </w:pPr>
+      <w:r>
+        <w:rPr>
+          <w:b/>
+          <w:bCs/>
+          <w:sz w:val="28"/>
+          <w:szCs w:val="28"/>
+        </w:rPr>
+        <w:t>Quatrième</w:t>
+      </w:r>
+      <w:r>
+        <w:rPr>
+          <w:b/>
+          <w:bCs/>
+          <w:sz w:val="28"/>
+          <w:szCs w:val="28"/>
+        </w:rPr>
+        <w:t xml:space="preserve"> entrée : </w:t>
+      </w:r>
+    </w:p>
+    <w:p/>
+    <w:p>
+      <w:pPr>
+        <w:rPr>
+          <w:rFonts w:ascii="Times New Roman" w:hAnsi="Times New Roman" w:cs="Times New Roman"/>
+          <w:sz w:val="24"/>
+          <w:szCs w:val="24"/>
+        </w:rPr>
+      </w:pPr>
+      <w:r>
+        <w:rPr>
+          <w:rFonts w:ascii="Times New Roman" w:hAnsi="Times New Roman" w:cs="Times New Roman"/>
+          <w:b/>
+          <w:bCs/>
+          <w:sz w:val="24"/>
+          <w:szCs w:val="24"/>
+        </w:rPr>
+        <w:t>Date de la journée</w:t>
+      </w:r>
+      <w:r>
+        <w:rPr>
+          <w:rFonts w:ascii="Times New Roman" w:hAnsi="Times New Roman" w:cs="Times New Roman"/>
+          <w:sz w:val="24"/>
+          <w:szCs w:val="24"/>
+        </w:rPr>
+        <w:t> : 2</w:t>
+      </w:r>
+      <w:r>
+        <w:rPr>
+          <w:rFonts w:ascii="Times New Roman" w:hAnsi="Times New Roman" w:cs="Times New Roman"/>
+          <w:sz w:val="24"/>
+          <w:szCs w:val="24"/>
+        </w:rPr>
+        <w:t>9</w:t>
+      </w:r>
+      <w:r>
+        <w:rPr>
+          <w:rFonts w:ascii="Times New Roman" w:hAnsi="Times New Roman" w:cs="Times New Roman"/>
+          <w:sz w:val="24"/>
+          <w:szCs w:val="24"/>
+        </w:rPr>
+        <w:t xml:space="preserve"> mai 2024</w:t>
+      </w:r>
+    </w:p>
+    <w:p>
+      <w:pPr>
+        <w:rPr>
+          <w:rFonts w:ascii="Times New Roman" w:hAnsi="Times New Roman" w:cs="Times New Roman"/>
+          <w:sz w:val="24"/>
+          <w:szCs w:val="24"/>
+        </w:rPr>
+      </w:pPr>
+      <w:r>
+        <w:rPr>
+          <w:rFonts w:ascii="Times New Roman" w:hAnsi="Times New Roman" w:cs="Times New Roman"/>
+          <w:b/>
+          <w:bCs/>
+          <w:sz w:val="24"/>
+          <w:szCs w:val="24"/>
+        </w:rPr>
+        <w:t xml:space="preserve">Problème </w:t>
+      </w:r>
+      <w:r>
+        <w:rPr>
+          <w:rFonts w:ascii="Times New Roman" w:hAnsi="Times New Roman" w:cs="Times New Roman"/>
+          <w:b/>
+          <w:bCs/>
+          <w:sz w:val="24"/>
+          <w:szCs w:val="24"/>
+        </w:rPr>
+        <w:t>4</w:t>
+      </w:r>
+      <w:r>
+        <w:rPr>
+          <w:rFonts w:ascii="Times New Roman" w:hAnsi="Times New Roman" w:cs="Times New Roman"/>
+          <w:sz w:val="24"/>
+          <w:szCs w:val="24"/>
+        </w:rPr>
+        <w:t xml:space="preserve"> : </w:t>
+      </w:r>
+      <w:r>
+        <w:rPr>
+          <w:rFonts w:ascii="Times New Roman" w:hAnsi="Times New Roman" w:cs="Times New Roman"/>
+          <w:sz w:val="24"/>
+          <w:szCs w:val="24"/>
+        </w:rPr>
+        <w:t>J’ai rencontré un problème au niveau d’un commit où j’avais marqué un message qui ne correspondait pas à ce que je voulais.</w:t>
+      </w:r>
+    </w:p>
+    <w:p>
+      <w:pPr>
+        <w:rPr>
+          <w:rFonts w:ascii="Times New Roman" w:hAnsi="Times New Roman" w:cs="Times New Roman"/>
+          <w:sz w:val="24"/>
+          <w:szCs w:val="24"/>
+        </w:rPr>
+      </w:pPr>
+    </w:p>
+    <w:p>
+      <w:pPr>
+        <w:rPr>
+          <w:rFonts w:ascii="Times New Roman" w:hAnsi="Times New Roman" w:cs="Times New Roman"/>
+          <w:sz w:val="24"/>
+          <w:szCs w:val="24"/>
+        </w:rPr>
+      </w:pPr>
+      <w:r>
+        <w:rPr>
+          <w:rFonts w:ascii="Times New Roman" w:hAnsi="Times New Roman" w:cs="Times New Roman"/>
+          <w:b/>
+          <w:bCs/>
+          <w:sz w:val="24"/>
+          <w:szCs w:val="24"/>
+        </w:rPr>
+        <w:lastRenderedPageBreak/>
+        <w:t xml:space="preserve">Solution </w:t>
+      </w:r>
+      <w:r>
+        <w:rPr>
+          <w:rFonts w:ascii="Times New Roman" w:hAnsi="Times New Roman" w:cs="Times New Roman"/>
+          <w:b/>
+          <w:bCs/>
+          <w:sz w:val="24"/>
+          <w:szCs w:val="24"/>
+        </w:rPr>
+        <w:t>4</w:t>
+      </w:r>
+      <w:r>
+        <w:rPr>
+          <w:rFonts w:ascii="Times New Roman" w:hAnsi="Times New Roman" w:cs="Times New Roman"/>
+          <w:sz w:val="24"/>
+          <w:szCs w:val="24"/>
+        </w:rPr>
+        <w:t xml:space="preserve"> : J’ai utilisé un </w:t>
+      </w:r>
+      <w:proofErr w:type="spellStart"/>
+      <w:r>
+        <w:rPr>
+          <w:rFonts w:ascii="Times New Roman" w:hAnsi="Times New Roman" w:cs="Times New Roman"/>
+          <w:sz w:val="24"/>
+          <w:szCs w:val="24"/>
+        </w:rPr>
+        <w:t>revert</w:t>
+      </w:r>
+      <w:proofErr w:type="spellEnd"/>
+      <w:r>
+        <w:rPr>
+          <w:rFonts w:ascii="Times New Roman" w:hAnsi="Times New Roman" w:cs="Times New Roman"/>
+          <w:sz w:val="24"/>
+          <w:szCs w:val="24"/>
+        </w:rPr>
+        <w:t xml:space="preserve"> qui m’a permis de modifier mon commit pour éviter de sa confusion et de son incompréhension.</w:t>
+      </w:r>
+    </w:p>
+    <w:p>
+      <w:pPr>
+        <w:rPr>
+          <w:rFonts w:ascii="Times New Roman" w:hAnsi="Times New Roman" w:cs="Times New Roman"/>
+          <w:sz w:val="24"/>
+          <w:szCs w:val="24"/>
+        </w:rPr>
+      </w:pPr>
+    </w:p>
+    <w:p>
+      <w:pPr>
+        <w:rPr>
+          <w:rFonts w:ascii="Times New Roman" w:hAnsi="Times New Roman" w:cs="Times New Roman"/>
+          <w:sz w:val="24"/>
+          <w:szCs w:val="24"/>
+        </w:rPr>
+      </w:pPr>
+      <w:r>
+        <w:rPr>
+          <w:rFonts w:ascii="Times New Roman" w:hAnsi="Times New Roman" w:cs="Times New Roman"/>
+          <w:b/>
+          <w:bCs/>
+          <w:sz w:val="24"/>
+          <w:szCs w:val="24"/>
+        </w:rPr>
+        <w:t>Apprentissage :</w:t>
+      </w:r>
+      <w:r>
+        <w:rPr>
+          <w:rFonts w:ascii="Times New Roman" w:hAnsi="Times New Roman" w:cs="Times New Roman"/>
+          <w:sz w:val="24"/>
+          <w:szCs w:val="24"/>
+        </w:rPr>
+        <w:t xml:space="preserve"> J’ai appris à utiliser un </w:t>
+      </w:r>
+      <w:proofErr w:type="spellStart"/>
+      <w:r>
+        <w:rPr>
+          <w:rFonts w:ascii="Times New Roman" w:hAnsi="Times New Roman" w:cs="Times New Roman"/>
+          <w:sz w:val="24"/>
+          <w:szCs w:val="24"/>
+        </w:rPr>
+        <w:t>revert</w:t>
+      </w:r>
+      <w:proofErr w:type="spellEnd"/>
+      <w:r>
+        <w:rPr>
+          <w:rFonts w:ascii="Times New Roman" w:hAnsi="Times New Roman" w:cs="Times New Roman"/>
+          <w:sz w:val="24"/>
+          <w:szCs w:val="24"/>
+        </w:rPr>
+        <w:t>.</w:t>
+      </w:r>
+    </w:p>
+    <w:p>
+      <w:pPr>
+        <w:rPr>
+          <w:rFonts w:ascii="Times New Roman" w:hAnsi="Times New Roman" w:cs="Times New Roman"/>
+          <w:sz w:val="24"/>
+          <w:szCs w:val="24"/>
+        </w:rPr>
+      </w:pPr>
+    </w:p>
+    <w:p>
+      <w:pPr>
+        <w:rPr>
+          <w:rFonts w:ascii="Times New Roman" w:hAnsi="Times New Roman" w:cs="Times New Roman"/>
+          <w:sz w:val="24"/>
+          <w:szCs w:val="24"/>
+        </w:rPr>
+      </w:pPr>
+    </w:p>
+    <w:p>
+      <w:pPr>
+        <w:rPr>
+          <w:rFonts w:ascii="Times New Roman" w:hAnsi="Times New Roman" w:cs="Times New Roman"/>
+          <w:b/>
+          <w:bCs/>
+          <w:sz w:val="32"/>
+          <w:szCs w:val="32"/>
+        </w:rPr>
+      </w:pPr>
+      <w:r>
+        <w:rPr>
+          <w:rFonts w:ascii="Times New Roman" w:hAnsi="Times New Roman" w:cs="Times New Roman"/>
+          <w:b/>
+          <w:bCs/>
+          <w:sz w:val="32"/>
+          <w:szCs w:val="32"/>
+        </w:rPr>
+        <w:t xml:space="preserve">Cinquième </w:t>
+      </w:r>
+      <w:r>
+        <w:rPr>
+          <w:rFonts w:ascii="Times New Roman" w:hAnsi="Times New Roman" w:cs="Times New Roman"/>
+          <w:b/>
+          <w:bCs/>
+          <w:sz w:val="32"/>
+          <w:szCs w:val="32"/>
+        </w:rPr>
+        <w:t>entrée :</w:t>
+      </w:r>
+    </w:p>
+    <w:p>
+      <w:pPr>
+        <w:rPr>
+          <w:rFonts w:ascii="Times New Roman" w:hAnsi="Times New Roman" w:cs="Times New Roman"/>
+          <w:b/>
+          <w:bCs/>
+          <w:sz w:val="24"/>
+          <w:szCs w:val="24"/>
+        </w:rPr>
+      </w:pPr>
+    </w:p>
+    <w:p>
+      <w:pPr>
+        <w:rPr>
+          <w:rFonts w:ascii="Times New Roman" w:hAnsi="Times New Roman" w:cs="Times New Roman"/>
+          <w:b/>
+          <w:bCs/>
+          <w:sz w:val="24"/>
+          <w:szCs w:val="24"/>
+        </w:rPr>
+      </w:pPr>
+      <w:r>
+        <w:rPr>
+          <w:rFonts w:ascii="Times New Roman" w:hAnsi="Times New Roman" w:cs="Times New Roman"/>
+          <w:b/>
+          <w:bCs/>
+          <w:sz w:val="24"/>
+          <w:szCs w:val="24"/>
+        </w:rPr>
+        <w:t xml:space="preserve">Date de la journée : </w:t>
+      </w:r>
+      <w:r>
+        <w:rPr>
+          <w:rFonts w:ascii="Times New Roman" w:hAnsi="Times New Roman" w:cs="Times New Roman"/>
+          <w:sz w:val="24"/>
+          <w:szCs w:val="24"/>
+        </w:rPr>
+        <w:t>30</w:t>
+      </w:r>
+      <w:r>
+        <w:rPr>
+          <w:rFonts w:ascii="Times New Roman" w:hAnsi="Times New Roman" w:cs="Times New Roman"/>
+          <w:sz w:val="24"/>
+          <w:szCs w:val="24"/>
+        </w:rPr>
+        <w:t xml:space="preserve"> </w:t>
+      </w:r>
+      <w:r>
+        <w:rPr>
+          <w:rFonts w:ascii="Times New Roman" w:hAnsi="Times New Roman" w:cs="Times New Roman"/>
+          <w:sz w:val="24"/>
+          <w:szCs w:val="24"/>
+        </w:rPr>
+        <w:t>mai 2024</w:t>
+      </w:r>
+    </w:p>
+    <w:p>
+      <w:pPr>
+        <w:rPr>
+          <w:rFonts w:ascii="Times New Roman" w:hAnsi="Times New Roman" w:cs="Times New Roman"/>
+          <w:b/>
+          <w:bCs/>
+          <w:sz w:val="24"/>
+          <w:szCs w:val="24"/>
+        </w:rPr>
+      </w:pPr>
+    </w:p>
+    <w:p>
+      <w:pPr>
+        <w:rPr>
+          <w:rFonts w:ascii="Times New Roman" w:hAnsi="Times New Roman" w:cs="Times New Roman"/>
+          <w:sz w:val="24"/>
+          <w:szCs w:val="24"/>
+        </w:rPr>
+      </w:pPr>
+      <w:r>
+        <w:rPr>
+          <w:rFonts w:ascii="Times New Roman" w:hAnsi="Times New Roman" w:cs="Times New Roman"/>
+          <w:b/>
+          <w:bCs/>
+          <w:sz w:val="24"/>
+          <w:szCs w:val="24"/>
+        </w:rPr>
+        <w:t xml:space="preserve">Problème </w:t>
+      </w:r>
+      <w:r>
+        <w:rPr>
+          <w:rFonts w:ascii="Times New Roman" w:hAnsi="Times New Roman" w:cs="Times New Roman"/>
+          <w:b/>
+          <w:bCs/>
+          <w:sz w:val="24"/>
+          <w:szCs w:val="24"/>
+        </w:rPr>
+        <w:t>5</w:t>
+      </w:r>
+      <w:r>
+        <w:rPr>
+          <w:rFonts w:ascii="Times New Roman" w:hAnsi="Times New Roman" w:cs="Times New Roman"/>
+          <w:b/>
+          <w:bCs/>
+          <w:sz w:val="24"/>
+          <w:szCs w:val="24"/>
+        </w:rPr>
+        <w:t xml:space="preserve"> : </w:t>
+      </w:r>
+      <w:r>
+        <w:rPr>
+          <w:rFonts w:ascii="Times New Roman" w:hAnsi="Times New Roman" w:cs="Times New Roman"/>
+          <w:sz w:val="24"/>
+          <w:szCs w:val="24"/>
+        </w:rPr>
+        <w:t xml:space="preserve">On a </w:t>
+      </w:r>
+      <w:r>
+        <w:rPr>
+          <w:rFonts w:ascii="Times New Roman" w:hAnsi="Times New Roman" w:cs="Times New Roman"/>
+          <w:sz w:val="24"/>
+          <w:szCs w:val="24"/>
+        </w:rPr>
+        <w:t>rencontré un problème</w:t>
+      </w:r>
+      <w:r>
+        <w:rPr>
+          <w:rFonts w:ascii="Times New Roman" w:hAnsi="Times New Roman" w:cs="Times New Roman"/>
+          <w:sz w:val="24"/>
+          <w:szCs w:val="24"/>
+        </w:rPr>
+        <w:t xml:space="preserve"> CORS qui ne me laissait pas afficher les données de nos tables de la base de données sur nos pages.</w:t>
+      </w:r>
+    </w:p>
+    <w:p>
+      <w:pPr>
+        <w:rPr>
+          <w:rFonts w:ascii="Times New Roman" w:hAnsi="Times New Roman" w:cs="Times New Roman"/>
+          <w:sz w:val="24"/>
+          <w:szCs w:val="24"/>
+        </w:rPr>
+      </w:pPr>
+    </w:p>
+    <w:p>
+      <w:pPr>
+        <w:rPr>
+          <w:rFonts w:ascii="Times New Roman" w:hAnsi="Times New Roman" w:cs="Times New Roman"/>
+          <w:sz w:val="24"/>
+          <w:szCs w:val="24"/>
+        </w:rPr>
+      </w:pPr>
+    </w:p>
+    <w:p>
+      <w:pPr>
+        <w:rPr>
+          <w:rFonts w:ascii="Times New Roman" w:hAnsi="Times New Roman" w:cs="Times New Roman"/>
+          <w:sz w:val="24"/>
+          <w:szCs w:val="24"/>
+        </w:rPr>
+      </w:pPr>
+      <w:r>
+        <w:rPr>
+          <w:rFonts w:ascii="Times New Roman" w:hAnsi="Times New Roman" w:cs="Times New Roman"/>
+          <w:b/>
+          <w:bCs/>
+          <w:sz w:val="24"/>
+          <w:szCs w:val="24"/>
+        </w:rPr>
+        <w:t>Solution</w:t>
+      </w:r>
+      <w:r>
+        <w:rPr>
+          <w:rFonts w:ascii="Times New Roman" w:hAnsi="Times New Roman" w:cs="Times New Roman"/>
+          <w:b/>
+          <w:bCs/>
+          <w:sz w:val="24"/>
+          <w:szCs w:val="24"/>
+        </w:rPr>
+        <w:t xml:space="preserve"> </w:t>
+      </w:r>
+      <w:r>
+        <w:rPr>
+          <w:rFonts w:ascii="Times New Roman" w:hAnsi="Times New Roman" w:cs="Times New Roman"/>
+          <w:b/>
+          <w:bCs/>
+          <w:sz w:val="24"/>
+          <w:szCs w:val="24"/>
+        </w:rPr>
+        <w:t>5</w:t>
+      </w:r>
+      <w:r>
+        <w:rPr>
+          <w:rFonts w:ascii="Times New Roman" w:hAnsi="Times New Roman" w:cs="Times New Roman"/>
+          <w:b/>
+          <w:bCs/>
+          <w:sz w:val="24"/>
+          <w:szCs w:val="24"/>
+        </w:rPr>
+        <w:t xml:space="preserve"> </w:t>
+      </w:r>
+      <w:r>
+        <w:rPr>
+          <w:rFonts w:ascii="Times New Roman" w:hAnsi="Times New Roman" w:cs="Times New Roman"/>
+          <w:b/>
+          <w:bCs/>
+          <w:sz w:val="24"/>
+          <w:szCs w:val="24"/>
+        </w:rPr>
+        <w:t xml:space="preserve">: </w:t>
+      </w:r>
+      <w:r>
+        <w:rPr>
+          <w:rFonts w:ascii="Times New Roman" w:hAnsi="Times New Roman" w:cs="Times New Roman"/>
+          <w:sz w:val="24"/>
+          <w:szCs w:val="24"/>
+        </w:rPr>
+        <w:t xml:space="preserve">Pour y remédier, on a fait un </w:t>
+      </w:r>
+      <w:r>
+        <w:rPr>
+          <w:rFonts w:ascii="Times New Roman" w:hAnsi="Times New Roman" w:cs="Times New Roman"/>
+          <w:sz w:val="24"/>
+          <w:szCs w:val="24"/>
+        </w:rPr>
+        <w:t>changement,</w:t>
+      </w:r>
+      <w:r>
+        <w:rPr>
+          <w:rFonts w:ascii="Times New Roman" w:hAnsi="Times New Roman" w:cs="Times New Roman"/>
+          <w:sz w:val="24"/>
+          <w:szCs w:val="24"/>
+        </w:rPr>
+        <w:t xml:space="preserve"> en javascript, </w:t>
+      </w:r>
+      <w:r>
+        <w:rPr>
+          <w:rFonts w:ascii="Times New Roman" w:hAnsi="Times New Roman" w:cs="Times New Roman"/>
+          <w:sz w:val="24"/>
+          <w:szCs w:val="24"/>
+        </w:rPr>
+        <w:t>dans le</w:t>
+      </w:r>
+      <w:r>
+        <w:rPr>
+          <w:rFonts w:ascii="Times New Roman" w:hAnsi="Times New Roman" w:cs="Times New Roman"/>
+          <w:sz w:val="24"/>
+          <w:szCs w:val="24"/>
+        </w:rPr>
+        <w:t xml:space="preserve"> chemin de l’url en ajoutant une barre oblique à la fin de celle-ci et on a changé aussi dans </w:t>
+      </w:r>
+      <w:proofErr w:type="gramStart"/>
+      <w:r>
+        <w:rPr>
+          <w:rFonts w:ascii="Times New Roman" w:hAnsi="Times New Roman" w:cs="Times New Roman"/>
+          <w:sz w:val="24"/>
+          <w:szCs w:val="24"/>
+        </w:rPr>
+        <w:t>l’url ,</w:t>
+      </w:r>
+      <w:proofErr w:type="gramEnd"/>
+      <w:r>
+        <w:rPr>
+          <w:rFonts w:ascii="Times New Roman" w:hAnsi="Times New Roman" w:cs="Times New Roman"/>
+          <w:sz w:val="24"/>
+          <w:szCs w:val="24"/>
+        </w:rPr>
+        <w:t xml:space="preserve"> ( localhost ) au lieu de ( 127.0.0.1 ). De plus, dans la page html, on a ajouté, à la fin du lien du script, </w:t>
+      </w:r>
+      <w:proofErr w:type="spellStart"/>
+      <w:r>
+        <w:rPr>
+          <w:rFonts w:ascii="Times New Roman" w:hAnsi="Times New Roman" w:cs="Times New Roman"/>
+          <w:sz w:val="24"/>
+          <w:szCs w:val="24"/>
+        </w:rPr>
+        <w:t>defer</w:t>
+      </w:r>
+      <w:proofErr w:type="spellEnd"/>
+      <w:r>
+        <w:rPr>
+          <w:rFonts w:ascii="Times New Roman" w:hAnsi="Times New Roman" w:cs="Times New Roman"/>
+          <w:sz w:val="24"/>
+          <w:szCs w:val="24"/>
+        </w:rPr>
+        <w:t>.</w:t>
+      </w:r>
+    </w:p>
+    <w:p>
+      <w:pPr>
+        <w:rPr>
+          <w:rFonts w:ascii="Times New Roman" w:hAnsi="Times New Roman" w:cs="Times New Roman"/>
+          <w:sz w:val="24"/>
+          <w:szCs w:val="24"/>
+        </w:rPr>
+      </w:pPr>
+    </w:p>
+    <w:p>
+      <w:pPr>
+        <w:rPr>
+          <w:rFonts w:ascii="Times New Roman" w:hAnsi="Times New Roman" w:cs="Times New Roman"/>
+          <w:sz w:val="24"/>
+          <w:szCs w:val="24"/>
+        </w:rPr>
+      </w:pPr>
+      <w:r>
+        <w:rPr>
+          <w:rFonts w:ascii="Times New Roman" w:hAnsi="Times New Roman" w:cs="Times New Roman"/>
+          <w:b/>
+          <w:bCs/>
+          <w:sz w:val="24"/>
+          <w:szCs w:val="24"/>
+        </w:rPr>
+        <w:t>Apprentissage :</w:t>
+      </w:r>
+      <w:r>
+        <w:rPr>
+          <w:rFonts w:ascii="Times New Roman" w:hAnsi="Times New Roman" w:cs="Times New Roman"/>
+          <w:sz w:val="24"/>
+          <w:szCs w:val="24"/>
+        </w:rPr>
+        <w:t xml:space="preserve"> </w:t>
+      </w:r>
+      <w:r>
+        <w:rPr>
+          <w:rFonts w:ascii="Times New Roman" w:hAnsi="Times New Roman" w:cs="Times New Roman"/>
+          <w:sz w:val="24"/>
+          <w:szCs w:val="24"/>
+        </w:rPr>
+        <w:t>On a appris à gérer les erreurs CORS.</w:t>
+      </w:r>
+    </w:p>
+    <w:p>
+      <w:pPr>
+        <w:rPr>
+          <w:rFonts w:ascii="Times New Roman" w:hAnsi="Times New Roman" w:cs="Times New Roman"/>
+          <w:sz w:val="24"/>
+          <w:szCs w:val="24"/>
+        </w:rPr>
+      </w:pPr>
+    </w:p>
+    <w:p>
+      <w:pPr>
+        <w:rPr>
+          <w:rFonts w:ascii="Times New Roman" w:hAnsi="Times New Roman" w:cs="Times New Roman"/>
+          <w:sz w:val="24"/>
+          <w:szCs w:val="24"/>
+        </w:rPr>
+      </w:pPr>
+    </w:p>
     <w:p/>
     <w:sectPr>
       <w:pgSz w:w="12240" w:h="15840"/>
-      <w:pgMar w:top="1440" w:right="1440" w:bottom="1440" w:left="1440" w:header="708" w:footer="708" w:gutter="0"/>
+      <w:pgMar w:top="1440" w:right="1800" w:bottom="1440" w:left="1800" w:header="708" w:footer="708" w:gutter="0"/>
       <w:cols w:space="708"/>
       <w:docGrid w:linePitch="360"/>
     </w:sectPr>
@@ -413,6 +2056,10 @@
   <w:style w:type="paragraph" w:default="1" w:styleId="Normal">
     <w:name w:val="Normal"/>
     <w:qFormat/>
+    <w:rsid w:val="00F154B1"/>
+    <w:rPr>
+      <w:lang w:val="fr-CA"/>
+    </w:rPr>
   </w:style>
   <w:style w:type="paragraph" w:styleId="Titre1">
     <w:name w:val="heading 1"/>
@@ -433,6 +2080,7 @@
       <w:color w:val="2F5496" w:themeColor="accent1" w:themeShade="BF"/>
       <w:sz w:val="40"/>
       <w:szCs w:val="40"/>
+      <w:lang w:val="en-CA"/>
     </w:rPr>
   </w:style>
   <w:style w:type="paragraph" w:styleId="Titre2">
@@ -456,6 +2104,7 @@
       <w:color w:val="2F5496" w:themeColor="accent1" w:themeShade="BF"/>
       <w:sz w:val="32"/>
       <w:szCs w:val="32"/>
+      <w:lang w:val="en-CA"/>
     </w:rPr>
   </w:style>
   <w:style w:type="paragraph" w:styleId="Titre3">
@@ -479,6 +2128,7 @@
       <w:color w:val="2F5496" w:themeColor="accent1" w:themeShade="BF"/>
       <w:sz w:val="28"/>
       <w:szCs w:val="28"/>
+      <w:lang w:val="en-CA"/>
     </w:rPr>
   </w:style>
   <w:style w:type="paragraph" w:styleId="Titre4">
@@ -502,6 +2152,7 @@
       <w:i/>
       <w:iCs/>
       <w:color w:val="2F5496" w:themeColor="accent1" w:themeShade="BF"/>
+      <w:lang w:val="en-CA"/>
     </w:rPr>
   </w:style>
   <w:style w:type="paragraph" w:styleId="Titre5">
@@ -523,6 +2174,7 @@
     <w:rPr>
       <w:rFonts w:eastAsiaTheme="majorEastAsia" w:cstheme="majorBidi"/>
       <w:color w:val="2F5496" w:themeColor="accent1" w:themeShade="BF"/>
+      <w:lang w:val="en-CA"/>
     </w:rPr>
   </w:style>
   <w:style w:type="paragraph" w:styleId="Titre6">
@@ -546,6 +2198,7 @@
       <w:i/>
       <w:iCs/>
       <w:color w:val="595959" w:themeColor="text1" w:themeTint="A6"/>
+      <w:lang w:val="en-CA"/>
     </w:rPr>
   </w:style>
   <w:style w:type="paragraph" w:styleId="Titre7">
@@ -567,6 +2220,7 @@
     <w:rPr>
       <w:rFonts w:eastAsiaTheme="majorEastAsia" w:cstheme="majorBidi"/>
       <w:color w:val="595959" w:themeColor="text1" w:themeTint="A6"/>
+      <w:lang w:val="en-CA"/>
     </w:rPr>
   </w:style>
   <w:style w:type="paragraph" w:styleId="Titre8">
@@ -590,6 +2244,7 @@
       <w:i/>
       <w:iCs/>
       <w:color w:val="272727" w:themeColor="text1" w:themeTint="D8"/>
+      <w:lang w:val="en-CA"/>
     </w:rPr>
   </w:style>
   <w:style w:type="paragraph" w:styleId="Titre9">
@@ -611,6 +2266,7 @@
     <w:rPr>
       <w:rFonts w:eastAsiaTheme="majorEastAsia" w:cstheme="majorBidi"/>
       <w:color w:val="272727" w:themeColor="text1" w:themeTint="D8"/>
+      <w:lang w:val="en-CA"/>
     </w:rPr>
   </w:style>
   <w:style w:type="character" w:default="1" w:styleId="Policepardfaut">
@@ -777,6 +2433,7 @@
       <w:kern w:val="28"/>
       <w:sz w:val="56"/>
       <w:szCs w:val="56"/>
+      <w:lang w:val="en-CA"/>
     </w:rPr>
   </w:style>
   <w:style w:type="character" w:customStyle="1" w:styleId="TitreCar">
@@ -812,6 +2469,7 @@
       <w:spacing w:val="15"/>
       <w:sz w:val="28"/>
       <w:szCs w:val="28"/>
+      <w:lang w:val="en-CA"/>
     </w:rPr>
   </w:style>
   <w:style w:type="character" w:customStyle="1" w:styleId="Sous-titreCar">
@@ -844,6 +2502,7 @@
       <w:i/>
       <w:iCs/>
       <w:color w:val="404040" w:themeColor="text1" w:themeTint="BF"/>
+      <w:lang w:val="en-CA"/>
     </w:rPr>
   </w:style>
   <w:style w:type="character" w:customStyle="1" w:styleId="CitationCar">
@@ -868,6 +2527,9 @@
       <w:ind w:left="720"/>
       <w:contextualSpacing/>
     </w:pPr>
+    <w:rPr>
+      <w:lang w:val="en-CA"/>
+    </w:rPr>
   </w:style>
   <w:style w:type="character" w:styleId="Accentuationintense">
     <w:name w:val="Intense Emphasis"/>
@@ -902,6 +2564,7 @@
       <w:i/>
       <w:iCs/>
       <w:color w:val="2F5496" w:themeColor="accent1" w:themeShade="BF"/>
+      <w:lang w:val="en-CA"/>
     </w:rPr>
   </w:style>
   <w:style w:type="character" w:customStyle="1" w:styleId="CitationintenseCar">

</xml_diff>

<commit_message>
finalisation de mon journal de bord
</commit_message>
<xml_diff>
--- a/journaux/2385359_ElBachaZakarya_journal.docx
+++ b/journaux/2385359_ElBachaZakarya_journal.docx
@@ -211,43 +211,7 @@
           <w:sz w:val="24"/>
           <w:szCs w:val="24"/>
         </w:rPr>
-        <w:t xml:space="preserve">Je n’arrivais pas à avoir les informations que mon camarade Laurier avait fait malgré que j’avais fait </w:t>
-      </w:r>
-      <w:proofErr w:type="gramStart"/>
-      <w:r>
-        <w:rPr>
-          <w:rFonts w:ascii="Times New Roman" w:hAnsi="Times New Roman" w:cs="Times New Roman"/>
-          <w:sz w:val="24"/>
-          <w:szCs w:val="24"/>
-        </w:rPr>
-        <w:t>( pull</w:t>
-      </w:r>
-      <w:proofErr w:type="gramEnd"/>
-      <w:r>
-        <w:rPr>
-          <w:rFonts w:ascii="Times New Roman" w:hAnsi="Times New Roman" w:cs="Times New Roman"/>
-          <w:sz w:val="24"/>
-          <w:szCs w:val="24"/>
-        </w:rPr>
-        <w:t xml:space="preserve"> </w:t>
-      </w:r>
-      <w:proofErr w:type="spellStart"/>
-      <w:r>
-        <w:rPr>
-          <w:rFonts w:ascii="Times New Roman" w:hAnsi="Times New Roman" w:cs="Times New Roman"/>
-          <w:sz w:val="24"/>
-          <w:szCs w:val="24"/>
-        </w:rPr>
-        <w:t>origin</w:t>
-      </w:r>
-      <w:proofErr w:type="spellEnd"/>
-      <w:r>
-        <w:rPr>
-          <w:rFonts w:ascii="Times New Roman" w:hAnsi="Times New Roman" w:cs="Times New Roman"/>
-          <w:sz w:val="24"/>
-          <w:szCs w:val="24"/>
-        </w:rPr>
-        <w:t xml:space="preserve"> main ) dans ma branche.</w:t>
+        <w:t>Je n’arrivais pas à avoir les informations que mon camarade Laurier avait fait malgré que j’avais fait ( pull origin main ) dans ma branche.</w:t>
       </w:r>
     </w:p>
     <w:p>
@@ -310,25 +274,7 @@
           <w:sz w:val="24"/>
           <w:szCs w:val="24"/>
         </w:rPr>
-        <w:t xml:space="preserve">J’ai remarqué que mon url que j’ai clone à partir de mon projet git hub ne contenait pas les mêmes dossiers que dans le projet git hub, puisque j’avais oublié que mon camarade avait changé quelques modifications dans </w:t>
-      </w:r>
-      <w:proofErr w:type="gramStart"/>
-      <w:r>
-        <w:rPr>
-          <w:rFonts w:ascii="Times New Roman" w:hAnsi="Times New Roman" w:cs="Times New Roman"/>
-          <w:sz w:val="24"/>
-          <w:szCs w:val="24"/>
-        </w:rPr>
-        <w:t>le main</w:t>
-      </w:r>
-      <w:proofErr w:type="gramEnd"/>
-      <w:r>
-        <w:rPr>
-          <w:rFonts w:ascii="Times New Roman" w:hAnsi="Times New Roman" w:cs="Times New Roman"/>
-          <w:sz w:val="24"/>
-          <w:szCs w:val="24"/>
-        </w:rPr>
-        <w:t xml:space="preserve"> et je n’avais pas refait le clone encore une autre fois pour avoir les mêmes dossiers.</w:t>
+        <w:t>J’ai remarqué que mon url que j’ai clone à partir de mon projet git hub ne contenait pas les mêmes dossiers que dans le projet git hub, puisque j’avais oublié que mon camarade avait changé quelques modifications dans le main et je n’avais pas refait le clone encore une autre fois pour avoir les mêmes dossiers.</w:t>
       </w:r>
     </w:p>
     <w:p>
@@ -514,25 +460,7 @@
           <w:sz w:val="24"/>
           <w:szCs w:val="24"/>
         </w:rPr>
-        <w:t xml:space="preserve">J’ai rencontré un autre problème qui me ne laissait pas afficher notre script dans mon </w:t>
-      </w:r>
-      <w:proofErr w:type="spellStart"/>
-      <w:r>
-        <w:rPr>
-          <w:rFonts w:ascii="Times New Roman" w:hAnsi="Times New Roman" w:cs="Times New Roman"/>
-          <w:sz w:val="24"/>
-          <w:szCs w:val="24"/>
-        </w:rPr>
-        <w:t>VM_restscott</w:t>
-      </w:r>
-      <w:proofErr w:type="spellEnd"/>
-      <w:r>
-        <w:rPr>
-          <w:rFonts w:ascii="Times New Roman" w:hAnsi="Times New Roman" w:cs="Times New Roman"/>
-          <w:sz w:val="24"/>
-          <w:szCs w:val="24"/>
-        </w:rPr>
-        <w:t xml:space="preserve">, puisqu’il </w:t>
+        <w:t xml:space="preserve">J’ai rencontré un autre problème qui me ne laissait pas afficher notre script dans mon VM_restscott, puisqu’il </w:t>
       </w:r>
       <w:r>
         <w:rPr>
@@ -597,15 +525,7 @@
           <w:sz w:val="24"/>
           <w:szCs w:val="24"/>
         </w:rPr>
-        <w:t xml:space="preserve"> </w:t>
-      </w:r>
-      <w:r>
-        <w:rPr>
-          <w:rFonts w:ascii="Times New Roman" w:hAnsi="Times New Roman" w:cs="Times New Roman"/>
-          <w:sz w:val="24"/>
-          <w:szCs w:val="24"/>
-        </w:rPr>
-        <w:t xml:space="preserve">Alors, j’ai essayé </w:t>
+        <w:t xml:space="preserve"> Alors, j’ai essayé </w:t>
       </w:r>
       <w:r>
         <w:rPr>
@@ -754,19 +674,71 @@
           <w:sz w:val="24"/>
           <w:szCs w:val="24"/>
         </w:rPr>
-        <w:t>2</w:t>
-      </w:r>
-      <w:r>
-        <w:rPr>
-          <w:rFonts w:ascii="Times New Roman" w:hAnsi="Times New Roman" w:cs="Times New Roman"/>
-          <w:sz w:val="24"/>
-          <w:szCs w:val="24"/>
-        </w:rPr>
-        <w:t>6</w:t>
-      </w:r>
-      <w:r>
-        <w:rPr>
-          <w:rFonts w:ascii="Times New Roman" w:hAnsi="Times New Roman" w:cs="Times New Roman"/>
+        <w:t xml:space="preserve">26 </w:t>
+      </w:r>
+      <w:r>
+        <w:rPr>
+          <w:rFonts w:ascii="Times New Roman" w:hAnsi="Times New Roman" w:cs="Times New Roman"/>
+          <w:sz w:val="24"/>
+          <w:szCs w:val="24"/>
+        </w:rPr>
+        <w:t>mai 2024</w:t>
+      </w:r>
+    </w:p>
+    <w:p>
+      <w:pPr>
+        <w:rPr>
+          <w:rFonts w:ascii="Times New Roman" w:hAnsi="Times New Roman" w:cs="Times New Roman"/>
+          <w:b/>
+          <w:bCs/>
+          <w:sz w:val="24"/>
+          <w:szCs w:val="24"/>
+        </w:rPr>
+      </w:pPr>
+    </w:p>
+    <w:p>
+      <w:pPr>
+        <w:rPr>
+          <w:rFonts w:ascii="Times New Roman" w:hAnsi="Times New Roman" w:cs="Times New Roman"/>
+          <w:sz w:val="24"/>
+          <w:szCs w:val="24"/>
+        </w:rPr>
+      </w:pPr>
+      <w:r>
+        <w:rPr>
+          <w:rFonts w:ascii="Times New Roman" w:hAnsi="Times New Roman" w:cs="Times New Roman"/>
+          <w:b/>
+          <w:bCs/>
+          <w:sz w:val="24"/>
+          <w:szCs w:val="24"/>
+        </w:rPr>
+        <w:t>Problème</w:t>
+      </w:r>
+      <w:r>
+        <w:rPr>
+          <w:rFonts w:ascii="Times New Roman" w:hAnsi="Times New Roman" w:cs="Times New Roman"/>
+          <w:b/>
+          <w:bCs/>
+          <w:sz w:val="24"/>
+          <w:szCs w:val="24"/>
+        </w:rPr>
+        <w:t xml:space="preserve"> 3</w:t>
+      </w:r>
+      <w:r>
+        <w:rPr>
+          <w:rFonts w:ascii="Times New Roman" w:hAnsi="Times New Roman" w:cs="Times New Roman"/>
+          <w:b/>
+          <w:bCs/>
+          <w:sz w:val="24"/>
+          <w:szCs w:val="24"/>
+        </w:rPr>
+        <w:t> :</w:t>
+      </w:r>
+      <w:r>
+        <w:rPr>
+          <w:rFonts w:ascii="Times New Roman" w:hAnsi="Times New Roman" w:cs="Times New Roman"/>
+          <w:b/>
+          <w:bCs/>
           <w:sz w:val="24"/>
           <w:szCs w:val="24"/>
         </w:rPr>
@@ -778,111 +750,7 @@
           <w:sz w:val="24"/>
           <w:szCs w:val="24"/>
         </w:rPr>
-        <w:t>mai 2024</w:t>
-      </w:r>
-    </w:p>
-    <w:p>
-      <w:pPr>
-        <w:rPr>
-          <w:rFonts w:ascii="Times New Roman" w:hAnsi="Times New Roman" w:cs="Times New Roman"/>
-          <w:b/>
-          <w:bCs/>
-          <w:sz w:val="24"/>
-          <w:szCs w:val="24"/>
-        </w:rPr>
-      </w:pPr>
-    </w:p>
-    <w:p>
-      <w:pPr>
-        <w:rPr>
-          <w:rFonts w:ascii="Times New Roman" w:hAnsi="Times New Roman" w:cs="Times New Roman"/>
-          <w:sz w:val="24"/>
-          <w:szCs w:val="24"/>
-        </w:rPr>
-      </w:pPr>
-      <w:r>
-        <w:rPr>
-          <w:rFonts w:ascii="Times New Roman" w:hAnsi="Times New Roman" w:cs="Times New Roman"/>
-          <w:b/>
-          <w:bCs/>
-          <w:sz w:val="24"/>
-          <w:szCs w:val="24"/>
-        </w:rPr>
-        <w:t>Problème</w:t>
-      </w:r>
-      <w:r>
-        <w:rPr>
-          <w:rFonts w:ascii="Times New Roman" w:hAnsi="Times New Roman" w:cs="Times New Roman"/>
-          <w:b/>
-          <w:bCs/>
-          <w:sz w:val="24"/>
-          <w:szCs w:val="24"/>
-        </w:rPr>
-        <w:t xml:space="preserve"> 3</w:t>
-      </w:r>
-      <w:r>
-        <w:rPr>
-          <w:rFonts w:ascii="Times New Roman" w:hAnsi="Times New Roman" w:cs="Times New Roman"/>
-          <w:b/>
-          <w:bCs/>
-          <w:sz w:val="24"/>
-          <w:szCs w:val="24"/>
-        </w:rPr>
-        <w:t> :</w:t>
-      </w:r>
-      <w:r>
-        <w:rPr>
-          <w:rFonts w:ascii="Times New Roman" w:hAnsi="Times New Roman" w:cs="Times New Roman"/>
-          <w:b/>
-          <w:bCs/>
-          <w:sz w:val="24"/>
-          <w:szCs w:val="24"/>
-        </w:rPr>
-        <w:t xml:space="preserve"> </w:t>
-      </w:r>
-      <w:r>
-        <w:rPr>
-          <w:rFonts w:ascii="Times New Roman" w:hAnsi="Times New Roman" w:cs="Times New Roman"/>
-          <w:sz w:val="24"/>
-          <w:szCs w:val="24"/>
-        </w:rPr>
-        <w:t xml:space="preserve">Je n’arrivais pas à afficher la création de mon </w:t>
-      </w:r>
-      <w:proofErr w:type="gramStart"/>
-      <w:r>
-        <w:rPr>
-          <w:rFonts w:ascii="Times New Roman" w:hAnsi="Times New Roman" w:cs="Times New Roman"/>
-          <w:sz w:val="24"/>
-          <w:szCs w:val="24"/>
-        </w:rPr>
-        <w:t>dossier  «</w:t>
-      </w:r>
-      <w:proofErr w:type="gramEnd"/>
-      <w:r>
-        <w:rPr>
-          <w:rFonts w:ascii="Times New Roman" w:hAnsi="Times New Roman" w:cs="Times New Roman"/>
-          <w:sz w:val="24"/>
-          <w:szCs w:val="24"/>
-        </w:rPr>
-        <w:t xml:space="preserve"> image » dans notre projet git hub ( </w:t>
-      </w:r>
-      <w:proofErr w:type="spellStart"/>
-      <w:r>
-        <w:rPr>
-          <w:rFonts w:ascii="Times New Roman" w:hAnsi="Times New Roman" w:cs="Times New Roman"/>
-          <w:sz w:val="24"/>
-          <w:szCs w:val="24"/>
-        </w:rPr>
-        <w:t>débôt</w:t>
-      </w:r>
-      <w:proofErr w:type="spellEnd"/>
-      <w:r>
-        <w:rPr>
-          <w:rFonts w:ascii="Times New Roman" w:hAnsi="Times New Roman" w:cs="Times New Roman"/>
-          <w:sz w:val="24"/>
-          <w:szCs w:val="24"/>
-        </w:rPr>
-        <w:t xml:space="preserve"> distant ) et ,donc on ne le voyait pas dans notre projet.</w:t>
+        <w:t>Je n’arrivais pas à afficher la création de mon dossier  « image » dans notre projet git hub ( débôt distant ) et ,donc on ne le voyait pas dans notre projet.</w:t>
       </w:r>
     </w:p>
     <w:p>
@@ -947,27 +815,7 @@
           <w:sz w:val="24"/>
           <w:szCs w:val="24"/>
         </w:rPr>
-        <w:t xml:space="preserve">Donc, j’ai remarqué qu’il fallait que j’ajoute d’abord une image dans ce dossier. </w:t>
-      </w:r>
-      <w:proofErr w:type="spellStart"/>
-      <w:proofErr w:type="gramStart"/>
-      <w:r>
-        <w:rPr>
-          <w:rFonts w:ascii="Times New Roman" w:hAnsi="Times New Roman" w:cs="Times New Roman"/>
-          <w:sz w:val="24"/>
-          <w:szCs w:val="24"/>
-        </w:rPr>
-        <w:t>Ensuite,faire</w:t>
-      </w:r>
-      <w:proofErr w:type="spellEnd"/>
-      <w:proofErr w:type="gramEnd"/>
-      <w:r>
-        <w:rPr>
-          <w:rFonts w:ascii="Times New Roman" w:hAnsi="Times New Roman" w:cs="Times New Roman"/>
-          <w:sz w:val="24"/>
-          <w:szCs w:val="24"/>
-        </w:rPr>
-        <w:t xml:space="preserve"> le commit dans ma branche « Zakarya » et push, ainsi que de merge ma branche dans le main pour qu’on puisse voir ma modification  de l’image et du dossier dans notre projet.</w:t>
+        <w:t>Donc, j’ai remarqué qu’il fallait que j’ajoute d’abord une image dans ce dossier. Ensuite,faire le commit dans ma branche « Zakarya » et push, ainsi que de merge ma branche dans le main pour qu’on puisse voir ma modification  de l’image et du dossier dans notre projet.</w:t>
       </w:r>
     </w:p>
     <w:p>
@@ -1031,621 +879,625 @@
           <w:sz w:val="28"/>
           <w:szCs w:val="28"/>
         </w:rPr>
-        <w:t>Quatrième</w:t>
-      </w:r>
-      <w:r>
-        <w:rPr>
+        <w:t xml:space="preserve">Quatrième entrée : </w:t>
+      </w:r>
+    </w:p>
+    <w:p/>
+    <w:p>
+      <w:pPr>
+        <w:rPr>
+          <w:rFonts w:ascii="Times New Roman" w:hAnsi="Times New Roman" w:cs="Times New Roman"/>
+          <w:sz w:val="24"/>
+          <w:szCs w:val="24"/>
+        </w:rPr>
+      </w:pPr>
+      <w:r>
+        <w:rPr>
+          <w:rFonts w:ascii="Times New Roman" w:hAnsi="Times New Roman" w:cs="Times New Roman"/>
+          <w:b/>
+          <w:bCs/>
+          <w:sz w:val="24"/>
+          <w:szCs w:val="24"/>
+        </w:rPr>
+        <w:t>Date de la journée</w:t>
+      </w:r>
+      <w:r>
+        <w:rPr>
+          <w:rFonts w:ascii="Times New Roman" w:hAnsi="Times New Roman" w:cs="Times New Roman"/>
+          <w:sz w:val="24"/>
+          <w:szCs w:val="24"/>
+        </w:rPr>
+        <w:t> : 2</w:t>
+      </w:r>
+      <w:r>
+        <w:rPr>
+          <w:rFonts w:ascii="Times New Roman" w:hAnsi="Times New Roman" w:cs="Times New Roman"/>
+          <w:sz w:val="24"/>
+          <w:szCs w:val="24"/>
+        </w:rPr>
+        <w:t>9</w:t>
+      </w:r>
+      <w:r>
+        <w:rPr>
+          <w:rFonts w:ascii="Times New Roman" w:hAnsi="Times New Roman" w:cs="Times New Roman"/>
+          <w:sz w:val="24"/>
+          <w:szCs w:val="24"/>
+        </w:rPr>
+        <w:t xml:space="preserve"> mai 2024</w:t>
+      </w:r>
+    </w:p>
+    <w:p>
+      <w:pPr>
+        <w:rPr>
+          <w:rFonts w:ascii="Times New Roman" w:hAnsi="Times New Roman" w:cs="Times New Roman"/>
+          <w:sz w:val="24"/>
+          <w:szCs w:val="24"/>
+        </w:rPr>
+      </w:pPr>
+      <w:r>
+        <w:rPr>
+          <w:rFonts w:ascii="Times New Roman" w:hAnsi="Times New Roman" w:cs="Times New Roman"/>
+          <w:b/>
+          <w:bCs/>
+          <w:sz w:val="24"/>
+          <w:szCs w:val="24"/>
+        </w:rPr>
+        <w:t xml:space="preserve">Problème </w:t>
+      </w:r>
+      <w:r>
+        <w:rPr>
+          <w:rFonts w:ascii="Times New Roman" w:hAnsi="Times New Roman" w:cs="Times New Roman"/>
+          <w:b/>
+          <w:bCs/>
+          <w:sz w:val="24"/>
+          <w:szCs w:val="24"/>
+        </w:rPr>
+        <w:t>4</w:t>
+      </w:r>
+      <w:r>
+        <w:rPr>
+          <w:rFonts w:ascii="Times New Roman" w:hAnsi="Times New Roman" w:cs="Times New Roman"/>
+          <w:sz w:val="24"/>
+          <w:szCs w:val="24"/>
+        </w:rPr>
+        <w:t xml:space="preserve"> : </w:t>
+      </w:r>
+      <w:r>
+        <w:rPr>
+          <w:rFonts w:ascii="Times New Roman" w:hAnsi="Times New Roman" w:cs="Times New Roman"/>
+          <w:sz w:val="24"/>
+          <w:szCs w:val="24"/>
+        </w:rPr>
+        <w:t>J’ai rencontré un problème au niveau d’un commit où j’avais marqué un message qui ne correspondait pas à ce que je voulais.</w:t>
+      </w:r>
+    </w:p>
+    <w:p>
+      <w:pPr>
+        <w:rPr>
+          <w:rFonts w:ascii="Times New Roman" w:hAnsi="Times New Roman" w:cs="Times New Roman"/>
+          <w:sz w:val="24"/>
+          <w:szCs w:val="24"/>
+        </w:rPr>
+      </w:pPr>
+    </w:p>
+    <w:p>
+      <w:pPr>
+        <w:rPr>
+          <w:rFonts w:ascii="Times New Roman" w:hAnsi="Times New Roman" w:cs="Times New Roman"/>
+          <w:sz w:val="24"/>
+          <w:szCs w:val="24"/>
+        </w:rPr>
+      </w:pPr>
+      <w:r>
+        <w:rPr>
+          <w:rFonts w:ascii="Times New Roman" w:hAnsi="Times New Roman" w:cs="Times New Roman"/>
+          <w:b/>
+          <w:bCs/>
+          <w:sz w:val="24"/>
+          <w:szCs w:val="24"/>
+        </w:rPr>
+        <w:lastRenderedPageBreak/>
+        <w:t xml:space="preserve">Solution </w:t>
+      </w:r>
+      <w:r>
+        <w:rPr>
+          <w:rFonts w:ascii="Times New Roman" w:hAnsi="Times New Roman" w:cs="Times New Roman"/>
+          <w:b/>
+          <w:bCs/>
+          <w:sz w:val="24"/>
+          <w:szCs w:val="24"/>
+        </w:rPr>
+        <w:t>4</w:t>
+      </w:r>
+      <w:r>
+        <w:rPr>
+          <w:rFonts w:ascii="Times New Roman" w:hAnsi="Times New Roman" w:cs="Times New Roman"/>
+          <w:sz w:val="24"/>
+          <w:szCs w:val="24"/>
+        </w:rPr>
+        <w:t> : J’ai utilisé un revert qui m’a permis de modifier mon commit pour éviter de sa confusion et de son incompréhension.</w:t>
+      </w:r>
+    </w:p>
+    <w:p>
+      <w:pPr>
+        <w:rPr>
+          <w:rFonts w:ascii="Times New Roman" w:hAnsi="Times New Roman" w:cs="Times New Roman"/>
+          <w:sz w:val="24"/>
+          <w:szCs w:val="24"/>
+        </w:rPr>
+      </w:pPr>
+    </w:p>
+    <w:p>
+      <w:pPr>
+        <w:rPr>
+          <w:rFonts w:ascii="Times New Roman" w:hAnsi="Times New Roman" w:cs="Times New Roman"/>
+          <w:sz w:val="24"/>
+          <w:szCs w:val="24"/>
+        </w:rPr>
+      </w:pPr>
+      <w:r>
+        <w:rPr>
+          <w:rFonts w:ascii="Times New Roman" w:hAnsi="Times New Roman" w:cs="Times New Roman"/>
+          <w:b/>
+          <w:bCs/>
+          <w:sz w:val="24"/>
+          <w:szCs w:val="24"/>
+        </w:rPr>
+        <w:t>Apprentissage :</w:t>
+      </w:r>
+      <w:r>
+        <w:rPr>
+          <w:rFonts w:ascii="Times New Roman" w:hAnsi="Times New Roman" w:cs="Times New Roman"/>
+          <w:sz w:val="24"/>
+          <w:szCs w:val="24"/>
+        </w:rPr>
+        <w:t xml:space="preserve"> J’ai appris à utiliser un revert.</w:t>
+      </w:r>
+    </w:p>
+    <w:p>
+      <w:pPr>
+        <w:rPr>
+          <w:rFonts w:ascii="Times New Roman" w:hAnsi="Times New Roman" w:cs="Times New Roman"/>
+          <w:sz w:val="24"/>
+          <w:szCs w:val="24"/>
+        </w:rPr>
+      </w:pPr>
+    </w:p>
+    <w:p>
+      <w:pPr>
+        <w:rPr>
+          <w:rFonts w:ascii="Times New Roman" w:hAnsi="Times New Roman" w:cs="Times New Roman"/>
+          <w:sz w:val="24"/>
+          <w:szCs w:val="24"/>
+        </w:rPr>
+      </w:pPr>
+    </w:p>
+    <w:p>
+      <w:pPr>
+        <w:rPr>
+          <w:rFonts w:ascii="Times New Roman" w:hAnsi="Times New Roman" w:cs="Times New Roman"/>
+          <w:b/>
+          <w:bCs/>
+          <w:sz w:val="32"/>
+          <w:szCs w:val="32"/>
+        </w:rPr>
+      </w:pPr>
+      <w:r>
+        <w:rPr>
+          <w:rFonts w:ascii="Times New Roman" w:hAnsi="Times New Roman" w:cs="Times New Roman"/>
+          <w:b/>
+          <w:bCs/>
+          <w:sz w:val="32"/>
+          <w:szCs w:val="32"/>
+        </w:rPr>
+        <w:t>Cinquième entrée :</w:t>
+      </w:r>
+    </w:p>
+    <w:p>
+      <w:pPr>
+        <w:rPr>
+          <w:rFonts w:ascii="Times New Roman" w:hAnsi="Times New Roman" w:cs="Times New Roman"/>
+          <w:b/>
+          <w:bCs/>
+          <w:sz w:val="24"/>
+          <w:szCs w:val="24"/>
+        </w:rPr>
+      </w:pPr>
+    </w:p>
+    <w:p>
+      <w:pPr>
+        <w:rPr>
+          <w:rFonts w:ascii="Times New Roman" w:hAnsi="Times New Roman" w:cs="Times New Roman"/>
+          <w:b/>
+          <w:bCs/>
+          <w:sz w:val="24"/>
+          <w:szCs w:val="24"/>
+        </w:rPr>
+      </w:pPr>
+      <w:r>
+        <w:rPr>
+          <w:rFonts w:ascii="Times New Roman" w:hAnsi="Times New Roman" w:cs="Times New Roman"/>
+          <w:b/>
+          <w:bCs/>
+          <w:sz w:val="24"/>
+          <w:szCs w:val="24"/>
+        </w:rPr>
+        <w:t xml:space="preserve">Date de la journée : </w:t>
+      </w:r>
+      <w:r>
+        <w:rPr>
+          <w:rFonts w:ascii="Times New Roman" w:hAnsi="Times New Roman" w:cs="Times New Roman"/>
+          <w:sz w:val="24"/>
+          <w:szCs w:val="24"/>
+        </w:rPr>
+        <w:t>30</w:t>
+      </w:r>
+      <w:r>
+        <w:rPr>
+          <w:rFonts w:ascii="Times New Roman" w:hAnsi="Times New Roman" w:cs="Times New Roman"/>
+          <w:sz w:val="24"/>
+          <w:szCs w:val="24"/>
+        </w:rPr>
+        <w:t xml:space="preserve"> </w:t>
+      </w:r>
+      <w:r>
+        <w:rPr>
+          <w:rFonts w:ascii="Times New Roman" w:hAnsi="Times New Roman" w:cs="Times New Roman"/>
+          <w:sz w:val="24"/>
+          <w:szCs w:val="24"/>
+        </w:rPr>
+        <w:t>mai 2024</w:t>
+      </w:r>
+    </w:p>
+    <w:p>
+      <w:pPr>
+        <w:rPr>
+          <w:rFonts w:ascii="Times New Roman" w:hAnsi="Times New Roman" w:cs="Times New Roman"/>
+          <w:b/>
+          <w:bCs/>
+          <w:sz w:val="24"/>
+          <w:szCs w:val="24"/>
+        </w:rPr>
+      </w:pPr>
+    </w:p>
+    <w:p>
+      <w:pPr>
+        <w:rPr>
+          <w:rFonts w:ascii="Times New Roman" w:hAnsi="Times New Roman" w:cs="Times New Roman"/>
+          <w:sz w:val="24"/>
+          <w:szCs w:val="24"/>
+        </w:rPr>
+      </w:pPr>
+      <w:r>
+        <w:rPr>
+          <w:rFonts w:ascii="Times New Roman" w:hAnsi="Times New Roman" w:cs="Times New Roman"/>
+          <w:b/>
+          <w:bCs/>
+          <w:sz w:val="24"/>
+          <w:szCs w:val="24"/>
+        </w:rPr>
+        <w:t xml:space="preserve">Problème 5 : </w:t>
+      </w:r>
+      <w:r>
+        <w:rPr>
+          <w:rFonts w:ascii="Times New Roman" w:hAnsi="Times New Roman" w:cs="Times New Roman"/>
+          <w:sz w:val="24"/>
+          <w:szCs w:val="24"/>
+        </w:rPr>
+        <w:t xml:space="preserve">On a </w:t>
+      </w:r>
+      <w:r>
+        <w:rPr>
+          <w:rFonts w:ascii="Times New Roman" w:hAnsi="Times New Roman" w:cs="Times New Roman"/>
+          <w:sz w:val="24"/>
+          <w:szCs w:val="24"/>
+        </w:rPr>
+        <w:t>rencontré un problème</w:t>
+      </w:r>
+      <w:r>
+        <w:rPr>
+          <w:rFonts w:ascii="Times New Roman" w:hAnsi="Times New Roman" w:cs="Times New Roman"/>
+          <w:sz w:val="24"/>
+          <w:szCs w:val="24"/>
+        </w:rPr>
+        <w:t xml:space="preserve"> CORS qui ne me laissait pas afficher les données de nos tables de la base de données sur nos pages.</w:t>
+      </w:r>
+    </w:p>
+    <w:p>
+      <w:pPr>
+        <w:rPr>
+          <w:rFonts w:ascii="Times New Roman" w:hAnsi="Times New Roman" w:cs="Times New Roman"/>
+          <w:sz w:val="24"/>
+          <w:szCs w:val="24"/>
+        </w:rPr>
+      </w:pPr>
+    </w:p>
+    <w:p>
+      <w:pPr>
+        <w:rPr>
+          <w:rFonts w:ascii="Times New Roman" w:hAnsi="Times New Roman" w:cs="Times New Roman"/>
+          <w:sz w:val="24"/>
+          <w:szCs w:val="24"/>
+        </w:rPr>
+      </w:pPr>
+    </w:p>
+    <w:p>
+      <w:pPr>
+        <w:rPr>
+          <w:rFonts w:ascii="Times New Roman" w:hAnsi="Times New Roman" w:cs="Times New Roman"/>
+          <w:sz w:val="24"/>
+          <w:szCs w:val="24"/>
+        </w:rPr>
+      </w:pPr>
+      <w:r>
+        <w:rPr>
+          <w:rFonts w:ascii="Times New Roman" w:hAnsi="Times New Roman" w:cs="Times New Roman"/>
+          <w:b/>
+          <w:bCs/>
+          <w:sz w:val="24"/>
+          <w:szCs w:val="24"/>
+        </w:rPr>
+        <w:t>Solution</w:t>
+      </w:r>
+      <w:r>
+        <w:rPr>
+          <w:rFonts w:ascii="Times New Roman" w:hAnsi="Times New Roman" w:cs="Times New Roman"/>
+          <w:b/>
+          <w:bCs/>
+          <w:sz w:val="24"/>
+          <w:szCs w:val="24"/>
+        </w:rPr>
+        <w:t xml:space="preserve"> 5 </w:t>
+      </w:r>
+      <w:r>
+        <w:rPr>
+          <w:rFonts w:ascii="Times New Roman" w:hAnsi="Times New Roman" w:cs="Times New Roman"/>
+          <w:b/>
+          <w:bCs/>
+          <w:sz w:val="24"/>
+          <w:szCs w:val="24"/>
+        </w:rPr>
+        <w:t xml:space="preserve">: </w:t>
+      </w:r>
+      <w:r>
+        <w:rPr>
+          <w:rFonts w:ascii="Times New Roman" w:hAnsi="Times New Roman" w:cs="Times New Roman"/>
+          <w:sz w:val="24"/>
+          <w:szCs w:val="24"/>
+        </w:rPr>
+        <w:t xml:space="preserve">Pour y remédier, on a fait un </w:t>
+      </w:r>
+      <w:r>
+        <w:rPr>
+          <w:rFonts w:ascii="Times New Roman" w:hAnsi="Times New Roman" w:cs="Times New Roman"/>
+          <w:sz w:val="24"/>
+          <w:szCs w:val="24"/>
+        </w:rPr>
+        <w:t>changement,</w:t>
+      </w:r>
+      <w:r>
+        <w:rPr>
+          <w:rFonts w:ascii="Times New Roman" w:hAnsi="Times New Roman" w:cs="Times New Roman"/>
+          <w:sz w:val="24"/>
+          <w:szCs w:val="24"/>
+        </w:rPr>
+        <w:t xml:space="preserve"> en javascript, </w:t>
+      </w:r>
+      <w:r>
+        <w:rPr>
+          <w:rFonts w:ascii="Times New Roman" w:hAnsi="Times New Roman" w:cs="Times New Roman"/>
+          <w:sz w:val="24"/>
+          <w:szCs w:val="24"/>
+        </w:rPr>
+        <w:t>dans le</w:t>
+      </w:r>
+      <w:r>
+        <w:rPr>
+          <w:rFonts w:ascii="Times New Roman" w:hAnsi="Times New Roman" w:cs="Times New Roman"/>
+          <w:sz w:val="24"/>
+          <w:szCs w:val="24"/>
+        </w:rPr>
+        <w:t xml:space="preserve"> chemin de l’url en ajoutant une barre oblique à la fin de celle-ci et on a changé aussi dans l’url , ( localhost ) au lieu de ( 127.0.0.1 ). De plus, dans la page html, on a ajouté, à la fin du lien du script, </w:t>
+      </w:r>
+      <w:r>
+        <w:rPr>
+          <w:rFonts w:ascii="Times New Roman" w:hAnsi="Times New Roman" w:cs="Times New Roman"/>
+          <w:sz w:val="24"/>
+          <w:szCs w:val="24"/>
+        </w:rPr>
+        <w:t>defer.</w:t>
+      </w:r>
+    </w:p>
+    <w:p>
+      <w:pPr>
+        <w:rPr>
+          <w:rFonts w:ascii="Times New Roman" w:hAnsi="Times New Roman" w:cs="Times New Roman"/>
+          <w:sz w:val="24"/>
+          <w:szCs w:val="24"/>
+        </w:rPr>
+      </w:pPr>
+    </w:p>
+    <w:p>
+      <w:pPr>
+        <w:rPr>
+          <w:rFonts w:ascii="Times New Roman" w:hAnsi="Times New Roman" w:cs="Times New Roman"/>
+          <w:sz w:val="24"/>
+          <w:szCs w:val="24"/>
+        </w:rPr>
+      </w:pPr>
+      <w:r>
+        <w:rPr>
+          <w:rFonts w:ascii="Times New Roman" w:hAnsi="Times New Roman" w:cs="Times New Roman"/>
+          <w:b/>
+          <w:bCs/>
+          <w:sz w:val="24"/>
+          <w:szCs w:val="24"/>
+        </w:rPr>
+        <w:t>Apprentissage :</w:t>
+      </w:r>
+      <w:r>
+        <w:rPr>
+          <w:rFonts w:ascii="Times New Roman" w:hAnsi="Times New Roman" w:cs="Times New Roman"/>
+          <w:sz w:val="24"/>
+          <w:szCs w:val="24"/>
+        </w:rPr>
+        <w:t xml:space="preserve"> </w:t>
+      </w:r>
+      <w:r>
+        <w:rPr>
+          <w:rFonts w:ascii="Times New Roman" w:hAnsi="Times New Roman" w:cs="Times New Roman"/>
+          <w:sz w:val="24"/>
+          <w:szCs w:val="24"/>
+        </w:rPr>
+        <w:t>On a appris à gérer les erreurs CORS.</w:t>
+      </w:r>
+    </w:p>
+    <w:p>
+      <w:pPr>
+        <w:rPr>
+          <w:rFonts w:ascii="Times New Roman" w:hAnsi="Times New Roman" w:cs="Times New Roman"/>
+          <w:sz w:val="24"/>
+          <w:szCs w:val="24"/>
+        </w:rPr>
+      </w:pPr>
+    </w:p>
+    <w:p>
+      <w:pPr>
+        <w:rPr>
+          <w:rFonts w:ascii="Times New Roman" w:hAnsi="Times New Roman" w:cs="Times New Roman"/>
           <w:b/>
           <w:bCs/>
           <w:sz w:val="28"/>
           <w:szCs w:val="28"/>
         </w:rPr>
-        <w:t xml:space="preserve"> entrée : </w:t>
+      </w:pPr>
+      <w:r>
+        <w:rPr>
+          <w:rFonts w:ascii="Times New Roman" w:hAnsi="Times New Roman" w:cs="Times New Roman"/>
+          <w:b/>
+          <w:bCs/>
+          <w:sz w:val="28"/>
+          <w:szCs w:val="28"/>
+        </w:rPr>
+        <w:t>CAPTURE D’ÉCRAN « </w:t>
+      </w:r>
+      <w:r>
+        <w:rPr>
+          <w:rFonts w:ascii="Times New Roman" w:hAnsi="Times New Roman" w:cs="Times New Roman"/>
+          <w:b/>
+          <w:bCs/>
+          <w:sz w:val="28"/>
+          <w:szCs w:val="28"/>
+        </w:rPr>
+        <w:t>GIT REFLOG </w:t>
+      </w:r>
+      <w:r>
+        <w:rPr>
+          <w:rFonts w:ascii="Times New Roman" w:hAnsi="Times New Roman" w:cs="Times New Roman"/>
+          <w:b/>
+          <w:bCs/>
+          <w:sz w:val="28"/>
+          <w:szCs w:val="28"/>
+        </w:rPr>
+        <w:t>» </w:t>
+      </w:r>
+      <w:r>
+        <w:rPr>
+          <w:rFonts w:ascii="Times New Roman" w:hAnsi="Times New Roman" w:cs="Times New Roman"/>
+          <w:b/>
+          <w:bCs/>
+          <w:sz w:val="28"/>
+          <w:szCs w:val="28"/>
+        </w:rPr>
+        <w:t xml:space="preserve">: </w:t>
+      </w:r>
+    </w:p>
+    <w:p>
+      <w:r>
+        <w:rPr>
+          <w:noProof/>
+        </w:rPr>
+        <w:lastRenderedPageBreak/>
+        <w:drawing>
+          <wp:inline distT="0" distB="0" distL="0" distR="0" wp14:anchorId="7364E6E2" wp14:editId="480BBE71">
+            <wp:extent cx="5486400" cy="4568190"/>
+            <wp:effectExtent l="0" t="0" r="0" b="3810"/>
+            <wp:docPr id="983572980" name="Image 1"/>
+            <wp:cNvGraphicFramePr>
+              <a:graphicFrameLocks xmlns:a="http://schemas.openxmlformats.org/drawingml/2006/main" noChangeAspect="1"/>
+            </wp:cNvGraphicFramePr>
+            <a:graphic xmlns:a="http://schemas.openxmlformats.org/drawingml/2006/main">
+              <a:graphicData uri="http://schemas.openxmlformats.org/drawingml/2006/picture">
+                <pic:pic xmlns:pic="http://schemas.openxmlformats.org/drawingml/2006/picture">
+                  <pic:nvPicPr>
+                    <pic:cNvPr id="983572980" name=""/>
+                    <pic:cNvPicPr/>
+                  </pic:nvPicPr>
+                  <pic:blipFill>
+                    <a:blip r:embed="rId4"/>
+                    <a:stretch>
+                      <a:fillRect/>
+                    </a:stretch>
+                  </pic:blipFill>
+                  <pic:spPr>
+                    <a:xfrm>
+                      <a:off x="0" y="0"/>
+                      <a:ext cx="5486400" cy="4568190"/>
+                    </a:xfrm>
+                    <a:prstGeom prst="rect">
+                      <a:avLst/>
+                    </a:prstGeom>
+                  </pic:spPr>
+                </pic:pic>
+              </a:graphicData>
+            </a:graphic>
+          </wp:inline>
+        </w:drawing>
       </w:r>
     </w:p>
     <w:p/>
     <w:p>
-      <w:pPr>
-        <w:rPr>
-          <w:rFonts w:ascii="Times New Roman" w:hAnsi="Times New Roman" w:cs="Times New Roman"/>
-          <w:sz w:val="24"/>
-          <w:szCs w:val="24"/>
-        </w:rPr>
-      </w:pPr>
-      <w:r>
-        <w:rPr>
-          <w:rFonts w:ascii="Times New Roman" w:hAnsi="Times New Roman" w:cs="Times New Roman"/>
-          <w:b/>
-          <w:bCs/>
-          <w:sz w:val="24"/>
-          <w:szCs w:val="24"/>
-        </w:rPr>
-        <w:t>Date de la journée</w:t>
-      </w:r>
-      <w:r>
-        <w:rPr>
-          <w:rFonts w:ascii="Times New Roman" w:hAnsi="Times New Roman" w:cs="Times New Roman"/>
-          <w:sz w:val="24"/>
-          <w:szCs w:val="24"/>
-        </w:rPr>
-        <w:t> : 2</w:t>
-      </w:r>
-      <w:r>
-        <w:rPr>
-          <w:rFonts w:ascii="Times New Roman" w:hAnsi="Times New Roman" w:cs="Times New Roman"/>
-          <w:sz w:val="24"/>
-          <w:szCs w:val="24"/>
-        </w:rPr>
-        <w:t>9</w:t>
-      </w:r>
-      <w:r>
-        <w:rPr>
-          <w:rFonts w:ascii="Times New Roman" w:hAnsi="Times New Roman" w:cs="Times New Roman"/>
-          <w:sz w:val="24"/>
-          <w:szCs w:val="24"/>
-        </w:rPr>
-        <w:t xml:space="preserve"> mai 2024</w:t>
-      </w:r>
-    </w:p>
-    <w:p>
-      <w:pPr>
-        <w:rPr>
-          <w:rFonts w:ascii="Times New Roman" w:hAnsi="Times New Roman" w:cs="Times New Roman"/>
-          <w:sz w:val="24"/>
-          <w:szCs w:val="24"/>
-        </w:rPr>
-      </w:pPr>
-      <w:r>
-        <w:rPr>
-          <w:rFonts w:ascii="Times New Roman" w:hAnsi="Times New Roman" w:cs="Times New Roman"/>
-          <w:b/>
-          <w:bCs/>
-          <w:sz w:val="24"/>
-          <w:szCs w:val="24"/>
-        </w:rPr>
-        <w:t xml:space="preserve">Problème </w:t>
-      </w:r>
-      <w:r>
-        <w:rPr>
-          <w:rFonts w:ascii="Times New Roman" w:hAnsi="Times New Roman" w:cs="Times New Roman"/>
-          <w:b/>
-          <w:bCs/>
-          <w:sz w:val="24"/>
-          <w:szCs w:val="24"/>
-        </w:rPr>
-        <w:t>4</w:t>
-      </w:r>
-      <w:r>
-        <w:rPr>
-          <w:rFonts w:ascii="Times New Roman" w:hAnsi="Times New Roman" w:cs="Times New Roman"/>
-          <w:sz w:val="24"/>
-          <w:szCs w:val="24"/>
-        </w:rPr>
-        <w:t xml:space="preserve"> : </w:t>
-      </w:r>
-      <w:r>
-        <w:rPr>
-          <w:rFonts w:ascii="Times New Roman" w:hAnsi="Times New Roman" w:cs="Times New Roman"/>
-          <w:sz w:val="24"/>
-          <w:szCs w:val="24"/>
-        </w:rPr>
-        <w:t>J’ai rencontré un problème au niveau d’un commit où j’avais marqué un message qui ne correspondait pas à ce que je voulais.</w:t>
-      </w:r>
-    </w:p>
-    <w:p>
-      <w:pPr>
-        <w:rPr>
-          <w:rFonts w:ascii="Times New Roman" w:hAnsi="Times New Roman" w:cs="Times New Roman"/>
-          <w:sz w:val="24"/>
-          <w:szCs w:val="24"/>
-        </w:rPr>
-      </w:pPr>
-    </w:p>
-    <w:p>
-      <w:pPr>
-        <w:rPr>
-          <w:rFonts w:ascii="Times New Roman" w:hAnsi="Times New Roman" w:cs="Times New Roman"/>
-          <w:sz w:val="24"/>
-          <w:szCs w:val="24"/>
-        </w:rPr>
-      </w:pPr>
-      <w:r>
-        <w:rPr>
-          <w:rFonts w:ascii="Times New Roman" w:hAnsi="Times New Roman" w:cs="Times New Roman"/>
-          <w:b/>
-          <w:bCs/>
-          <w:sz w:val="24"/>
-          <w:szCs w:val="24"/>
-        </w:rPr>
-        <w:lastRenderedPageBreak/>
-        <w:t xml:space="preserve">Solution </w:t>
-      </w:r>
-      <w:r>
-        <w:rPr>
-          <w:rFonts w:ascii="Times New Roman" w:hAnsi="Times New Roman" w:cs="Times New Roman"/>
-          <w:b/>
-          <w:bCs/>
-          <w:sz w:val="24"/>
-          <w:szCs w:val="24"/>
-        </w:rPr>
-        <w:t>4</w:t>
-      </w:r>
-      <w:r>
-        <w:rPr>
-          <w:rFonts w:ascii="Times New Roman" w:hAnsi="Times New Roman" w:cs="Times New Roman"/>
-          <w:sz w:val="24"/>
-          <w:szCs w:val="24"/>
-        </w:rPr>
-        <w:t xml:space="preserve"> : J’ai utilisé un </w:t>
-      </w:r>
-      <w:proofErr w:type="spellStart"/>
-      <w:r>
-        <w:rPr>
-          <w:rFonts w:ascii="Times New Roman" w:hAnsi="Times New Roman" w:cs="Times New Roman"/>
-          <w:sz w:val="24"/>
-          <w:szCs w:val="24"/>
-        </w:rPr>
-        <w:t>revert</w:t>
-      </w:r>
-      <w:proofErr w:type="spellEnd"/>
-      <w:r>
-        <w:rPr>
-          <w:rFonts w:ascii="Times New Roman" w:hAnsi="Times New Roman" w:cs="Times New Roman"/>
-          <w:sz w:val="24"/>
-          <w:szCs w:val="24"/>
-        </w:rPr>
-        <w:t xml:space="preserve"> qui m’a permis de modifier mon commit pour éviter de sa confusion et de son incompréhension.</w:t>
-      </w:r>
-    </w:p>
-    <w:p>
-      <w:pPr>
-        <w:rPr>
-          <w:rFonts w:ascii="Times New Roman" w:hAnsi="Times New Roman" w:cs="Times New Roman"/>
-          <w:sz w:val="24"/>
-          <w:szCs w:val="24"/>
-        </w:rPr>
-      </w:pPr>
-    </w:p>
-    <w:p>
-      <w:pPr>
-        <w:rPr>
-          <w:rFonts w:ascii="Times New Roman" w:hAnsi="Times New Roman" w:cs="Times New Roman"/>
-          <w:sz w:val="24"/>
-          <w:szCs w:val="24"/>
-        </w:rPr>
-      </w:pPr>
-      <w:r>
-        <w:rPr>
-          <w:rFonts w:ascii="Times New Roman" w:hAnsi="Times New Roman" w:cs="Times New Roman"/>
-          <w:b/>
-          <w:bCs/>
-          <w:sz w:val="24"/>
-          <w:szCs w:val="24"/>
-        </w:rPr>
-        <w:t>Apprentissage :</w:t>
-      </w:r>
-      <w:r>
-        <w:rPr>
-          <w:rFonts w:ascii="Times New Roman" w:hAnsi="Times New Roman" w:cs="Times New Roman"/>
-          <w:sz w:val="24"/>
-          <w:szCs w:val="24"/>
-        </w:rPr>
-        <w:t xml:space="preserve"> J’ai appris à utiliser un </w:t>
-      </w:r>
-      <w:proofErr w:type="spellStart"/>
-      <w:r>
-        <w:rPr>
-          <w:rFonts w:ascii="Times New Roman" w:hAnsi="Times New Roman" w:cs="Times New Roman"/>
-          <w:sz w:val="24"/>
-          <w:szCs w:val="24"/>
-        </w:rPr>
-        <w:t>revert</w:t>
-      </w:r>
-      <w:proofErr w:type="spellEnd"/>
-      <w:r>
-        <w:rPr>
-          <w:rFonts w:ascii="Times New Roman" w:hAnsi="Times New Roman" w:cs="Times New Roman"/>
-          <w:sz w:val="24"/>
-          <w:szCs w:val="24"/>
-        </w:rPr>
-        <w:t>.</w:t>
-      </w:r>
-    </w:p>
-    <w:p>
-      <w:pPr>
-        <w:rPr>
-          <w:rFonts w:ascii="Times New Roman" w:hAnsi="Times New Roman" w:cs="Times New Roman"/>
-          <w:sz w:val="24"/>
-          <w:szCs w:val="24"/>
-        </w:rPr>
-      </w:pPr>
-    </w:p>
-    <w:p>
-      <w:pPr>
-        <w:rPr>
-          <w:rFonts w:ascii="Times New Roman" w:hAnsi="Times New Roman" w:cs="Times New Roman"/>
-          <w:sz w:val="24"/>
-          <w:szCs w:val="24"/>
-        </w:rPr>
-      </w:pPr>
-    </w:p>
-    <w:p>
-      <w:pPr>
-        <w:rPr>
-          <w:rFonts w:ascii="Times New Roman" w:hAnsi="Times New Roman" w:cs="Times New Roman"/>
-          <w:b/>
-          <w:bCs/>
-          <w:sz w:val="32"/>
-          <w:szCs w:val="32"/>
-        </w:rPr>
-      </w:pPr>
-      <w:r>
-        <w:rPr>
-          <w:rFonts w:ascii="Times New Roman" w:hAnsi="Times New Roman" w:cs="Times New Roman"/>
-          <w:b/>
-          <w:bCs/>
-          <w:sz w:val="32"/>
-          <w:szCs w:val="32"/>
-        </w:rPr>
-        <w:t xml:space="preserve">Cinquième </w:t>
-      </w:r>
-      <w:r>
-        <w:rPr>
-          <w:rFonts w:ascii="Times New Roman" w:hAnsi="Times New Roman" w:cs="Times New Roman"/>
-          <w:b/>
-          <w:bCs/>
-          <w:sz w:val="32"/>
-          <w:szCs w:val="32"/>
-        </w:rPr>
-        <w:t>entrée :</w:t>
-      </w:r>
-    </w:p>
-    <w:p>
-      <w:pPr>
-        <w:rPr>
-          <w:rFonts w:ascii="Times New Roman" w:hAnsi="Times New Roman" w:cs="Times New Roman"/>
-          <w:b/>
-          <w:bCs/>
-          <w:sz w:val="24"/>
-          <w:szCs w:val="24"/>
-        </w:rPr>
-      </w:pPr>
-    </w:p>
-    <w:p>
-      <w:pPr>
-        <w:rPr>
-          <w:rFonts w:ascii="Times New Roman" w:hAnsi="Times New Roman" w:cs="Times New Roman"/>
-          <w:b/>
-          <w:bCs/>
-          <w:sz w:val="24"/>
-          <w:szCs w:val="24"/>
-        </w:rPr>
-      </w:pPr>
-      <w:r>
-        <w:rPr>
-          <w:rFonts w:ascii="Times New Roman" w:hAnsi="Times New Roman" w:cs="Times New Roman"/>
-          <w:b/>
-          <w:bCs/>
-          <w:sz w:val="24"/>
-          <w:szCs w:val="24"/>
-        </w:rPr>
-        <w:t xml:space="preserve">Date de la journée : </w:t>
-      </w:r>
-      <w:r>
-        <w:rPr>
-          <w:rFonts w:ascii="Times New Roman" w:hAnsi="Times New Roman" w:cs="Times New Roman"/>
-          <w:sz w:val="24"/>
-          <w:szCs w:val="24"/>
-        </w:rPr>
-        <w:t>30</w:t>
-      </w:r>
-      <w:r>
-        <w:rPr>
-          <w:rFonts w:ascii="Times New Roman" w:hAnsi="Times New Roman" w:cs="Times New Roman"/>
-          <w:sz w:val="24"/>
-          <w:szCs w:val="24"/>
-        </w:rPr>
-        <w:t xml:space="preserve"> </w:t>
-      </w:r>
-      <w:r>
-        <w:rPr>
-          <w:rFonts w:ascii="Times New Roman" w:hAnsi="Times New Roman" w:cs="Times New Roman"/>
-          <w:sz w:val="24"/>
-          <w:szCs w:val="24"/>
-        </w:rPr>
-        <w:t>mai 2024</w:t>
-      </w:r>
-    </w:p>
-    <w:p>
-      <w:pPr>
-        <w:rPr>
-          <w:rFonts w:ascii="Times New Roman" w:hAnsi="Times New Roman" w:cs="Times New Roman"/>
-          <w:b/>
-          <w:bCs/>
-          <w:sz w:val="24"/>
-          <w:szCs w:val="24"/>
-        </w:rPr>
-      </w:pPr>
-    </w:p>
-    <w:p>
-      <w:pPr>
-        <w:rPr>
-          <w:rFonts w:ascii="Times New Roman" w:hAnsi="Times New Roman" w:cs="Times New Roman"/>
-          <w:sz w:val="24"/>
-          <w:szCs w:val="24"/>
-        </w:rPr>
-      </w:pPr>
-      <w:r>
-        <w:rPr>
-          <w:rFonts w:ascii="Times New Roman" w:hAnsi="Times New Roman" w:cs="Times New Roman"/>
-          <w:b/>
-          <w:bCs/>
-          <w:sz w:val="24"/>
-          <w:szCs w:val="24"/>
-        </w:rPr>
-        <w:t xml:space="preserve">Problème </w:t>
-      </w:r>
-      <w:r>
-        <w:rPr>
-          <w:rFonts w:ascii="Times New Roman" w:hAnsi="Times New Roman" w:cs="Times New Roman"/>
-          <w:b/>
-          <w:bCs/>
-          <w:sz w:val="24"/>
-          <w:szCs w:val="24"/>
-        </w:rPr>
-        <w:t>5</w:t>
-      </w:r>
-      <w:r>
-        <w:rPr>
-          <w:rFonts w:ascii="Times New Roman" w:hAnsi="Times New Roman" w:cs="Times New Roman"/>
-          <w:b/>
-          <w:bCs/>
-          <w:sz w:val="24"/>
-          <w:szCs w:val="24"/>
-        </w:rPr>
-        <w:t xml:space="preserve"> : </w:t>
-      </w:r>
-      <w:r>
-        <w:rPr>
-          <w:rFonts w:ascii="Times New Roman" w:hAnsi="Times New Roman" w:cs="Times New Roman"/>
-          <w:sz w:val="24"/>
-          <w:szCs w:val="24"/>
-        </w:rPr>
-        <w:t xml:space="preserve">On a </w:t>
-      </w:r>
-      <w:r>
-        <w:rPr>
-          <w:rFonts w:ascii="Times New Roman" w:hAnsi="Times New Roman" w:cs="Times New Roman"/>
-          <w:sz w:val="24"/>
-          <w:szCs w:val="24"/>
-        </w:rPr>
-        <w:t>rencontré un problème</w:t>
-      </w:r>
-      <w:r>
-        <w:rPr>
-          <w:rFonts w:ascii="Times New Roman" w:hAnsi="Times New Roman" w:cs="Times New Roman"/>
-          <w:sz w:val="24"/>
-          <w:szCs w:val="24"/>
-        </w:rPr>
-        <w:t xml:space="preserve"> CORS qui ne me laissait pas afficher les données de nos tables de la base de données sur nos pages.</w:t>
-      </w:r>
-    </w:p>
-    <w:p>
-      <w:pPr>
-        <w:rPr>
-          <w:rFonts w:ascii="Times New Roman" w:hAnsi="Times New Roman" w:cs="Times New Roman"/>
-          <w:sz w:val="24"/>
-          <w:szCs w:val="24"/>
-        </w:rPr>
-      </w:pPr>
-    </w:p>
-    <w:p>
-      <w:pPr>
-        <w:rPr>
-          <w:rFonts w:ascii="Times New Roman" w:hAnsi="Times New Roman" w:cs="Times New Roman"/>
-          <w:sz w:val="24"/>
-          <w:szCs w:val="24"/>
-        </w:rPr>
-      </w:pPr>
-    </w:p>
-    <w:p>
-      <w:pPr>
-        <w:rPr>
-          <w:rFonts w:ascii="Times New Roman" w:hAnsi="Times New Roman" w:cs="Times New Roman"/>
-          <w:sz w:val="24"/>
-          <w:szCs w:val="24"/>
-        </w:rPr>
-      </w:pPr>
-      <w:r>
-        <w:rPr>
-          <w:rFonts w:ascii="Times New Roman" w:hAnsi="Times New Roman" w:cs="Times New Roman"/>
-          <w:b/>
-          <w:bCs/>
-          <w:sz w:val="24"/>
-          <w:szCs w:val="24"/>
-        </w:rPr>
-        <w:t>Solution</w:t>
-      </w:r>
-      <w:r>
-        <w:rPr>
-          <w:rFonts w:ascii="Times New Roman" w:hAnsi="Times New Roman" w:cs="Times New Roman"/>
-          <w:b/>
-          <w:bCs/>
-          <w:sz w:val="24"/>
-          <w:szCs w:val="24"/>
-        </w:rPr>
-        <w:t xml:space="preserve"> </w:t>
-      </w:r>
-      <w:r>
-        <w:rPr>
-          <w:rFonts w:ascii="Times New Roman" w:hAnsi="Times New Roman" w:cs="Times New Roman"/>
-          <w:b/>
-          <w:bCs/>
-          <w:sz w:val="24"/>
-          <w:szCs w:val="24"/>
-        </w:rPr>
-        <w:t>5</w:t>
-      </w:r>
-      <w:r>
-        <w:rPr>
-          <w:rFonts w:ascii="Times New Roman" w:hAnsi="Times New Roman" w:cs="Times New Roman"/>
-          <w:b/>
-          <w:bCs/>
-          <w:sz w:val="24"/>
-          <w:szCs w:val="24"/>
-        </w:rPr>
-        <w:t xml:space="preserve"> </w:t>
-      </w:r>
-      <w:r>
-        <w:rPr>
-          <w:rFonts w:ascii="Times New Roman" w:hAnsi="Times New Roman" w:cs="Times New Roman"/>
-          <w:b/>
-          <w:bCs/>
-          <w:sz w:val="24"/>
-          <w:szCs w:val="24"/>
-        </w:rPr>
-        <w:t xml:space="preserve">: </w:t>
-      </w:r>
-      <w:r>
-        <w:rPr>
-          <w:rFonts w:ascii="Times New Roman" w:hAnsi="Times New Roman" w:cs="Times New Roman"/>
-          <w:sz w:val="24"/>
-          <w:szCs w:val="24"/>
-        </w:rPr>
-        <w:t xml:space="preserve">Pour y remédier, on a fait un </w:t>
-      </w:r>
-      <w:r>
-        <w:rPr>
-          <w:rFonts w:ascii="Times New Roman" w:hAnsi="Times New Roman" w:cs="Times New Roman"/>
-          <w:sz w:val="24"/>
-          <w:szCs w:val="24"/>
-        </w:rPr>
-        <w:t>changement,</w:t>
-      </w:r>
-      <w:r>
-        <w:rPr>
-          <w:rFonts w:ascii="Times New Roman" w:hAnsi="Times New Roman" w:cs="Times New Roman"/>
-          <w:sz w:val="24"/>
-          <w:szCs w:val="24"/>
-        </w:rPr>
-        <w:t xml:space="preserve"> en javascript, </w:t>
-      </w:r>
-      <w:r>
-        <w:rPr>
-          <w:rFonts w:ascii="Times New Roman" w:hAnsi="Times New Roman" w:cs="Times New Roman"/>
-          <w:sz w:val="24"/>
-          <w:szCs w:val="24"/>
-        </w:rPr>
-        <w:t>dans le</w:t>
-      </w:r>
-      <w:r>
-        <w:rPr>
-          <w:rFonts w:ascii="Times New Roman" w:hAnsi="Times New Roman" w:cs="Times New Roman"/>
-          <w:sz w:val="24"/>
-          <w:szCs w:val="24"/>
-        </w:rPr>
-        <w:t xml:space="preserve"> chemin de l’url en ajoutant une barre oblique à la fin de celle-ci et on a changé aussi dans </w:t>
-      </w:r>
-      <w:proofErr w:type="gramStart"/>
-      <w:r>
-        <w:rPr>
-          <w:rFonts w:ascii="Times New Roman" w:hAnsi="Times New Roman" w:cs="Times New Roman"/>
-          <w:sz w:val="24"/>
-          <w:szCs w:val="24"/>
-        </w:rPr>
-        <w:t>l’url ,</w:t>
-      </w:r>
-      <w:proofErr w:type="gramEnd"/>
-      <w:r>
-        <w:rPr>
-          <w:rFonts w:ascii="Times New Roman" w:hAnsi="Times New Roman" w:cs="Times New Roman"/>
-          <w:sz w:val="24"/>
-          <w:szCs w:val="24"/>
-        </w:rPr>
-        <w:t xml:space="preserve"> ( localhost ) au lieu de ( 127.0.0.1 ). De plus, dans la page html, on a ajouté, à la fin du lien du script, </w:t>
-      </w:r>
-      <w:proofErr w:type="spellStart"/>
-      <w:r>
-        <w:rPr>
-          <w:rFonts w:ascii="Times New Roman" w:hAnsi="Times New Roman" w:cs="Times New Roman"/>
-          <w:sz w:val="24"/>
-          <w:szCs w:val="24"/>
-        </w:rPr>
-        <w:t>defer</w:t>
-      </w:r>
-      <w:proofErr w:type="spellEnd"/>
-      <w:r>
-        <w:rPr>
-          <w:rFonts w:ascii="Times New Roman" w:hAnsi="Times New Roman" w:cs="Times New Roman"/>
-          <w:sz w:val="24"/>
-          <w:szCs w:val="24"/>
-        </w:rPr>
-        <w:t>.</w:t>
-      </w:r>
-    </w:p>
-    <w:p>
-      <w:pPr>
-        <w:rPr>
-          <w:rFonts w:ascii="Times New Roman" w:hAnsi="Times New Roman" w:cs="Times New Roman"/>
-          <w:sz w:val="24"/>
-          <w:szCs w:val="24"/>
-        </w:rPr>
-      </w:pPr>
-    </w:p>
-    <w:p>
-      <w:pPr>
-        <w:rPr>
-          <w:rFonts w:ascii="Times New Roman" w:hAnsi="Times New Roman" w:cs="Times New Roman"/>
-          <w:sz w:val="24"/>
-          <w:szCs w:val="24"/>
-        </w:rPr>
-      </w:pPr>
-      <w:r>
-        <w:rPr>
-          <w:rFonts w:ascii="Times New Roman" w:hAnsi="Times New Roman" w:cs="Times New Roman"/>
-          <w:b/>
-          <w:bCs/>
-          <w:sz w:val="24"/>
-          <w:szCs w:val="24"/>
-        </w:rPr>
-        <w:t>Apprentissage :</w:t>
-      </w:r>
-      <w:r>
-        <w:rPr>
-          <w:rFonts w:ascii="Times New Roman" w:hAnsi="Times New Roman" w:cs="Times New Roman"/>
-          <w:sz w:val="24"/>
-          <w:szCs w:val="24"/>
-        </w:rPr>
-        <w:t xml:space="preserve"> </w:t>
-      </w:r>
-      <w:r>
-        <w:rPr>
-          <w:rFonts w:ascii="Times New Roman" w:hAnsi="Times New Roman" w:cs="Times New Roman"/>
-          <w:sz w:val="24"/>
-          <w:szCs w:val="24"/>
-        </w:rPr>
-        <w:t>On a appris à gérer les erreurs CORS.</w:t>
-      </w:r>
-    </w:p>
-    <w:p>
-      <w:pPr>
-        <w:rPr>
-          <w:rFonts w:ascii="Times New Roman" w:hAnsi="Times New Roman" w:cs="Times New Roman"/>
-          <w:sz w:val="24"/>
-          <w:szCs w:val="24"/>
-        </w:rPr>
-      </w:pPr>
-    </w:p>
-    <w:p>
-      <w:pPr>
-        <w:rPr>
-          <w:rFonts w:ascii="Times New Roman" w:hAnsi="Times New Roman" w:cs="Times New Roman"/>
-          <w:sz w:val="24"/>
-          <w:szCs w:val="24"/>
-        </w:rPr>
-      </w:pPr>
-    </w:p>
-    <w:p/>
+      <w:r>
+        <w:rPr>
+          <w:noProof/>
+        </w:rPr>
+        <w:drawing>
+          <wp:inline distT="0" distB="0" distL="0" distR="0" wp14:anchorId="249A9B9C" wp14:editId="5849BA25">
+            <wp:extent cx="5486400" cy="3140710"/>
+            <wp:effectExtent l="0" t="0" r="0" b="2540"/>
+            <wp:docPr id="764939281" name="Image 1"/>
+            <wp:cNvGraphicFramePr>
+              <a:graphicFrameLocks xmlns:a="http://schemas.openxmlformats.org/drawingml/2006/main" noChangeAspect="1"/>
+            </wp:cNvGraphicFramePr>
+            <a:graphic xmlns:a="http://schemas.openxmlformats.org/drawingml/2006/main">
+              <a:graphicData uri="http://schemas.openxmlformats.org/drawingml/2006/picture">
+                <pic:pic xmlns:pic="http://schemas.openxmlformats.org/drawingml/2006/picture">
+                  <pic:nvPicPr>
+                    <pic:cNvPr id="764939281" name=""/>
+                    <pic:cNvPicPr/>
+                  </pic:nvPicPr>
+                  <pic:blipFill>
+                    <a:blip r:embed="rId5"/>
+                    <a:stretch>
+                      <a:fillRect/>
+                    </a:stretch>
+                  </pic:blipFill>
+                  <pic:spPr>
+                    <a:xfrm>
+                      <a:off x="0" y="0"/>
+                      <a:ext cx="5486400" cy="3140710"/>
+                    </a:xfrm>
+                    <a:prstGeom prst="rect">
+                      <a:avLst/>
+                    </a:prstGeom>
+                  </pic:spPr>
+                </pic:pic>
+              </a:graphicData>
+            </a:graphic>
+          </wp:inline>
+        </w:drawing>
+      </w:r>
+    </w:p>
     <w:sectPr>
       <w:pgSz w:w="12240" w:h="15840"/>
       <w:pgMar w:top="1440" w:right="1800" w:bottom="1440" w:left="1800" w:header="708" w:footer="708" w:gutter="0"/>

</xml_diff>